<commit_message>
Update IPFLang CSI article files
</commit_message>
<xml_diff>
--- a/article/IPFLang_CSI_Article.docx
+++ b/article/IPFLang_CSI_Article.docx
@@ -7892,7 +7892,13 @@
       </w:pPr>
       <w:r>
         <w:lastRenderedPageBreak/>
-        <w:t>4.1.3 Typing Rules</w:t>
+        <w:t>4.1.</w:t>
+      </w:r>
+      <w:r>
+        <w:t>2</w:t>
+      </w:r>
+      <w:r>
+        <w:t xml:space="preserve"> Typing Rules</w:t>
       </w:r>
     </w:p>
     <w:p>
@@ -13898,14 +13904,6 @@
       </m:oMath>
       <w:r>
         <w:t xml:space="preserve"> </w:t>
-      </w:r>
-    </w:p>
-    <w:p>
-      <w:pPr>
-        <w:pStyle w:val="BodyText"/>
-      </w:pPr>
-      <w:r>
-        <w:t>Instantiation occurs at composition time when a child jurisdiction specifies a concrete currency for an inherited polymorphic fee, or implicitly through type inference when a polymorphic fee is used in a context requiring a specific currency.</w:t>
       </w:r>
     </w:p>
     <w:p>
@@ -15073,25 +15071,28 @@
           <w:b/>
           <w:bCs/>
         </w:rPr>
+        <w:t>Currency preservation in arithmetic:</w:t>
+      </w:r>
+      <w:r>
+        <w:t xml:space="preserve"> Rule T-ADD-AMT requires both operands of </w:t>
+      </w:r>
+      <w:proofErr w:type="spellStart"/>
+      <w:r>
+        <w:t>addition</w:t>
+      </w:r>
+      <w:proofErr w:type="spellEnd"/>
+      <w:r>
+        <w:t xml:space="preserve"> to have type Amt[c] for the </w:t>
+      </w:r>
+      <w:r>
+        <w:t>same</w:t>
+      </w:r>
+      <w:r>
+        <w:t xml:space="preserve"> currency c; no rule permits Amt[c₁] + Amt[c₂] when c₁ ≠ c₂. Similarly, T-SUB-AMT enforces matching currencies for subtraction. Rules T-MUL-SCALAR-R, T-MUL-SCALAR-L, and T-DIV-AMT-SCALAR </w:t>
+      </w:r>
+      <w:r>
         <w:lastRenderedPageBreak/>
-        <w:t>Currency preservation in arithmetic:</w:t>
-      </w:r>
-      <w:r>
-        <w:t xml:space="preserve"> Rule T-ADD-AMT requires both operands of </w:t>
-      </w:r>
-      <w:proofErr w:type="spellStart"/>
-      <w:r>
-        <w:t>addition</w:t>
-      </w:r>
-      <w:proofErr w:type="spellEnd"/>
-      <w:r>
-        <w:t xml:space="preserve"> to have type Amt[c] for the </w:t>
-      </w:r>
-      <w:r>
-        <w:t>same</w:t>
-      </w:r>
-      <w:r>
-        <w:t xml:space="preserve"> currency c; no rule permits Amt[c₁] + Amt[c₂] when c₁ ≠ c₂. Similarly, T-SUB-AMT enforces matching currencies for subtraction. Rules T-MUL-SCALAR-R, T-MUL-SCALAR-L, and T-DIV-AMT-SCALAR preserve the currency tag through scalar operations. Notably, no rule permits adding a dimensionless number to a currency amount (e.g., 100&lt;EUR&gt; + 50 is rejected), as this would introduce dimensional ambiguity.</w:t>
+        <w:t>preserve the currency tag through scalar operations. Notably, no rule permits adding a dimensionless number to a currency amount (e.g., 100&lt;EUR&gt; + 50 is rejected), as this would introduce dimensional ambiguity.</w:t>
       </w:r>
     </w:p>
     <w:p>
@@ -15425,7 +15426,6 @@
           <w:b/>
           <w:bCs/>
         </w:rPr>
-        <w:lastRenderedPageBreak/>
         <w:t>Definition 4 (Completeness).</w:t>
       </w:r>
       <w:r>
@@ -15474,6 +15474,7 @@
           <w:sz w:val="20"/>
           <w:szCs w:val="22"/>
         </w:rPr>
+        <w:lastRenderedPageBreak/>
         <w:t>Algorithm 1: Completeness Analysis</w:t>
       </w:r>
       <w:r>
@@ -16005,7 +16006,6 @@
           <w:sz w:val="20"/>
           <w:szCs w:val="20"/>
         </w:rPr>
-        <w:lastRenderedPageBreak/>
         <w:t xml:space="preserve">Function </w:t>
       </w:r>
       <w:proofErr w:type="spellStart"/>
@@ -16568,6 +16568,7 @@
           <w:sz w:val="20"/>
           <w:szCs w:val="20"/>
         </w:rPr>
+        <w:lastRenderedPageBreak/>
         <w:t xml:space="preserve"> </w:t>
       </w:r>
       <w:r>
@@ -16922,7 +16923,7 @@
           <w:sz w:val="20"/>
           <w:szCs w:val="20"/>
         </w:rPr>
-        <w:t>7:</w:t>
+        <w:t>8</w:t>
       </w:r>
       <w:r>
         <w:rPr>
@@ -16930,7 +16931,7 @@
           <w:sz w:val="20"/>
           <w:szCs w:val="20"/>
         </w:rPr>
-        <w:t xml:space="preserve"> </w:t>
+        <w:t>:</w:t>
       </w:r>
       <w:r>
         <w:rPr>
@@ -16970,6 +16971,14 @@
           <w:sz w:val="20"/>
           <w:szCs w:val="20"/>
         </w:rPr>
+        <w:t xml:space="preserve"> </w:t>
+      </w:r>
+      <w:r>
+        <w:rPr>
+          <w:rFonts w:ascii="Consolas" w:hAnsi="Consolas"/>
+          <w:sz w:val="20"/>
+          <w:szCs w:val="20"/>
+        </w:rPr>
         <w:t xml:space="preserve"> LIST {c₁, ..., c</w:t>
       </w:r>
       <w:r>
@@ -17728,7 +17737,6 @@
         <w:br/>
       </w:r>
       <w:r>
-        <w:lastRenderedPageBreak/>
         <w:br/>
       </w:r>
       <w:r>
@@ -17778,6 +17786,7 @@
       <w:bookmarkEnd w:id="35"/>
       <w:bookmarkEnd w:id="40"/>
       <w:r>
+        <w:lastRenderedPageBreak/>
         <w:t>4.3 Monotonicity Verification</w:t>
       </w:r>
     </w:p>
@@ -18616,7 +18625,6 @@
           <w:b/>
           <w:bCs/>
         </w:rPr>
-        <w:lastRenderedPageBreak/>
         <w:t>Example:</w:t>
       </w:r>
     </w:p>
@@ -18707,6 +18715,7 @@
       <w:bookmarkEnd w:id="41"/>
       <w:bookmarkEnd w:id="43"/>
       <w:r>
+        <w:lastRenderedPageBreak/>
         <w:t>5. Provenance and Auditability</w:t>
       </w:r>
     </w:p>
@@ -21996,13 +22005,7 @@
         <w:t>Valer Bocan:</w:t>
       </w:r>
       <w:r>
-        <w:t xml:space="preserve"> Conceptualization, Methodology, Software, Validation, Formal analysis, Investigation, Resources, Data curation, Writing - original draft, Writing - </w:t>
-      </w:r>
-      <w:r>
-        <w:t>7000</w:t>
-      </w:r>
-      <w:r>
-        <w:t>review &amp; editing, Visualization, Supervision, Project administration.</w:t>
+        <w:t xml:space="preserve"> Conceptualization, Methodology, Software, Validation, Formal analysis, Investigation, Resources, Data curation, Writing - original draft, Writing - review &amp; editing, Visualization, Supervision, Project administration.</w:t>
       </w:r>
     </w:p>
     <w:p>

</xml_diff>

<commit_message>
Add article variants and update main document
</commit_message>
<xml_diff>
--- a/article/IPFLang_CSI_Article.docx
+++ b/article/IPFLang_CSI_Article.docx
@@ -102,7 +102,7 @@
           <w:noProof/>
         </w:rPr>
         <w:drawing>
-          <wp:inline distT="0" distB="0" distL="0" distR="0" wp14:anchorId="45967416" wp14:editId="1EA7D87D">
+          <wp:inline distT="0" distB="0" distL="0" distR="0" wp14:anchorId="45967416" wp14:editId="2D03AAD8">
             <wp:extent cx="5723255" cy="3072838"/>
             <wp:effectExtent l="0" t="0" r="0" b="0"/>
             <wp:docPr id="1774143163" name="Picture 3"/>
@@ -196,91 +196,9 @@
       <w:pPr>
         <w:pStyle w:val="Heading1"/>
       </w:pPr>
-      <w:bookmarkStart w:id="2" w:name="highlights"/>
+      <w:bookmarkStart w:id="2" w:name="introduction"/>
       <w:bookmarkEnd w:id="1"/>
       <w:r>
-        <w:t>Highlights</w:t>
-      </w:r>
-    </w:p>
-    <w:p>
-      <w:pPr>
-        <w:pStyle w:val="Compact"/>
-        <w:numPr>
-          <w:ilvl w:val="0"/>
-          <w:numId w:val="2"/>
-        </w:numPr>
-      </w:pPr>
-      <w:r>
-        <w:t>Formal DSL specification addressing the IP fee calculation standardization gap</w:t>
-      </w:r>
-    </w:p>
-    <w:p>
-      <w:pPr>
-        <w:pStyle w:val="Compact"/>
-        <w:numPr>
-          <w:ilvl w:val="0"/>
-          <w:numId w:val="2"/>
-        </w:numPr>
-      </w:pPr>
-      <w:r>
-        <w:t>Currency-aware type system with 161 ISO 4217 currencies preventing cross-currency errors statically</w:t>
-      </w:r>
-    </w:p>
-    <w:p>
-      <w:pPr>
-        <w:pStyle w:val="Compact"/>
-        <w:numPr>
-          <w:ilvl w:val="0"/>
-          <w:numId w:val="2"/>
-        </w:numPr>
-      </w:pPr>
-      <w:r>
-        <w:t>Static analysis of fee completeness and monotonicity</w:t>
-      </w:r>
-    </w:p>
-    <w:p>
-      <w:pPr>
-        <w:pStyle w:val="Compact"/>
-        <w:numPr>
-          <w:ilvl w:val="0"/>
-          <w:numId w:val="2"/>
-        </w:numPr>
-      </w:pPr>
-      <w:r>
-        <w:t>Provenance tracking with counterfactual analysis for auditability</w:t>
-      </w:r>
-    </w:p>
-    <w:p>
-      <w:pPr>
-        <w:pStyle w:val="Compact"/>
-        <w:numPr>
-          <w:ilvl w:val="0"/>
-          <w:numId w:val="2"/>
-        </w:numPr>
-      </w:pPr>
-      <w:r>
-        <w:t>Expert validation of 118 production jurisdiction files covering PCT national/regional phase entry fees</w:t>
-      </w:r>
-    </w:p>
-    <w:p>
-      <w:pPr>
-        <w:pStyle w:val="Compact"/>
-        <w:numPr>
-          <w:ilvl w:val="0"/>
-          <w:numId w:val="2"/>
-        </w:numPr>
-      </w:pPr>
-      <w:r>
-        <w:t>Open-source reference implementation enabling vendor-independent fee computation</w:t>
-      </w:r>
-    </w:p>
-    <w:p>
-      <w:pPr>
-        <w:pStyle w:val="Heading1"/>
-      </w:pPr>
-      <w:bookmarkStart w:id="3" w:name="introduction"/>
-      <w:bookmarkEnd w:id="2"/>
-      <w:r>
         <w:t>1. Introduction</w:t>
       </w:r>
     </w:p>
@@ -288,7 +206,7 @@
       <w:pPr>
         <w:pStyle w:val="Heading3"/>
       </w:pPr>
-      <w:bookmarkStart w:id="4" w:name="the-ip-technology-fragmentation-problem"/>
+      <w:bookmarkStart w:id="3" w:name="the-ip-technology-fragmentation-problem"/>
       <w:r>
         <w:t>1.1 The IP Technology Fragmentation Problem</w:t>
       </w:r>
@@ -314,11 +232,51 @@
         <w:pStyle w:val="BodyText"/>
       </w:pPr>
       <w:r>
-        <w:t xml:space="preserve">Equally problematic is the complete absence of programmatic interfaces for fee calculation. Government calculators operate exclusively through web browsers with no API access, preventing any form of automation or integration with IP management workflows. Patent offices have invested significantly in digital transformation for application filing through systems like ePCT, EFS-Web, and Online Filing, yet they have </w:t>
+        <w:t>Equally problematic is the complete absence of programmatic interfaces for fee calculation. Government calculators operate exclusively through web browsers with no API access, preventing any form of automation or integration with IP management workflows. Patent offices have invested significantly in digital transformation for application filing through systems like ePCT, EFS-Web, and Online Filing, yet they have not extended programmatic access to fee calculation services, creating a gap in their digital offerings.</w:t>
+      </w:r>
+    </w:p>
+    <w:p>
+      <w:pPr>
+        <w:pStyle w:val="BodyText"/>
+      </w:pPr>
+      <w:r>
+        <w:t xml:space="preserve">The situation is further complicated by the proprietary nature of calculation logic itself. Fee computation rules remain embedded in server-side code, entirely inaccessible to practitioners who must verify accuracy against </w:t>
+      </w:r>
+      <w:r>
+        <w:t>frequently updated</w:t>
+      </w:r>
+      <w:r>
+        <w:t xml:space="preserve"> official fee schedules. When discrepancies arise between calculated and actual fees, practitioners find themselves unable to diagnose whether errors stem from incorrect inputs or flawed calculation logic, as the underlying implementation remains opaque.</w:t>
+      </w:r>
+    </w:p>
+    <w:p>
+      <w:pPr>
+        <w:pStyle w:val="BodyText"/>
+      </w:pPr>
+      <w:r>
+        <w:t xml:space="preserve">Commercial IP management platforms from vendors such as CPA Global, Anaqua, and PatSnap address some workflow needs but perpetuate fragmentation through vendor-specific implementations, limited jurisdiction coverage, and hardcoded fee structures requiring vendor patches for regulatory updates [5]. The global IP management software </w:t>
       </w:r>
       <w:r>
         <w:lastRenderedPageBreak/>
-        <w:t>not extended programmatic access to fee calculation services, creating a gap in their digital offerings.</w:t>
+        <w:t>market operates without standardized interfaces, forcing enterprises into vendor lock-in and limiting interoperability between best-of-breed solutions. Research on de facto technical standards has documented how network effects and single-vendor control in IT ecosystems create barriers to interoperability and innovation [18], patterns that characterize the current IP technology landscape.</w:t>
+      </w:r>
+    </w:p>
+    <w:p>
+      <w:pPr>
+        <w:pStyle w:val="Heading3"/>
+      </w:pPr>
+      <w:bookmarkStart w:id="4" w:name="the-need-for-standardization"/>
+      <w:bookmarkEnd w:id="3"/>
+      <w:r>
+        <w:t>1.2 The Need for Standardization</w:t>
+      </w:r>
+    </w:p>
+    <w:p>
+      <w:pPr>
+        <w:pStyle w:val="FirstParagraph"/>
+      </w:pPr>
+      <w:r>
+        <w:t>Successful technology domains achieve interoperability through open standards. SQL standardized database queries through ISO/IEC 9075, HTML standardized web content through W3C specifications, and XML Schema standardized data validation under the same organization. These standards enabled ecosystem growth by separating interface specifications from implementations, allowing multiple vendors to provide interoperable solutions. Research on intellectual property disclosure in standards development has examined how standards organizations balance IP rights with interoperability requirements [19], highlighting the complex dynamics that any IP technology standardization effort must navigate.</w:t>
       </w:r>
     </w:p>
     <w:p>
@@ -326,13 +284,25 @@
         <w:pStyle w:val="BodyText"/>
       </w:pPr>
       <w:r>
-        <w:t xml:space="preserve">The situation is further complicated by the proprietary nature of calculation logic itself. Fee computation rules remain embedded in server-side code, entirely inaccessible to practitioners who must verify accuracy against </w:t>
-      </w:r>
-      <w:r>
-        <w:t>frequently updated</w:t>
-      </w:r>
-      <w:r>
-        <w:t xml:space="preserve"> official fee schedules. When discrepancies arise between calculated and actual fees, practitioners find themselves unable to diagnose whether errors stem from incorrect inputs or flawed calculation logic, as the underlying implementation remains opaque.</w:t>
+        <w:t>The IP technology domain lacks equivalent standards for fee calculation, resulting in three critical gaps. The first is a specification gap: no standard language exists for expressing jurisdiction-specific fee rules. LegalRuleML [6] addresses compliance checking but lacks arithmetic expressiveness for financial calculations. Catala [7] demonstrates sophisticated tax calculations but targets single-jurisdiction applications requiring formal methods expertise unsuitable for legal practitioners. The second gap concerns formal verification: existing calculators provide no guarantees that fee definitions cover all valid input combinations or behave predictably as inputs change. The third gap is one of transparency: proprietary implementations prevent independent verification of calculation correctness.</w:t>
+      </w:r>
+    </w:p>
+    <w:p>
+      <w:pPr>
+        <w:pStyle w:val="Heading3"/>
+      </w:pPr>
+      <w:bookmarkStart w:id="5" w:name="research-questions-and-contributions"/>
+      <w:bookmarkEnd w:id="4"/>
+      <w:r>
+        <w:t>1.3 Research Questions and Contributions</w:t>
+      </w:r>
+    </w:p>
+    <w:p>
+      <w:pPr>
+        <w:pStyle w:val="FirstParagraph"/>
+      </w:pPr>
+      <w:r>
+        <w:t>This work addresses four fundamental questions regarding standardization of IP fee calculations.</w:t>
       </w:r>
     </w:p>
     <w:p>
@@ -340,63 +310,7 @@
         <w:pStyle w:val="BodyText"/>
       </w:pPr>
       <w:r>
-        <w:t>Commercial IP management platforms from vendors such as CPA Global, Anaqua, and PatSnap address some workflow needs but perpetuate fragmentation through vendor-specific implementations, limited jurisdiction coverage, and hardcoded fee structures requiring vendor patches for regulatory updates [5]. The global IP management software market operates without standardized interfaces, forcing enterprises into vendor lock-in and limiting interoperability between best-of-breed solutions. Research on de facto technical standards has documented how network effects and single-vendor control in IT ecosystems create barriers to interoperability and innovation [18], patterns that characterize the current IP technology landscape.</w:t>
-      </w:r>
-    </w:p>
-    <w:p>
-      <w:pPr>
-        <w:pStyle w:val="Heading3"/>
-      </w:pPr>
-      <w:bookmarkStart w:id="5" w:name="the-need-for-standardization"/>
-      <w:bookmarkEnd w:id="4"/>
-      <w:r>
-        <w:t>1.2 The Need for Standardization</w:t>
-      </w:r>
-    </w:p>
-    <w:p>
-      <w:pPr>
-        <w:pStyle w:val="FirstParagraph"/>
-      </w:pPr>
-      <w:r>
-        <w:t>Successful technology domains achieve interoperability through open standards. SQL standardized database queries through ISO/IEC 9075, HTML standardized web content through W3C specifications, and XML Schema standardized data validation under the same organization. These standards enabled ecosystem growth by separating interface specifications from implementations, allowing multiple vendors to provide interoperable solutions. Research on intellectual property disclosure in standards development has examined how standards organizations balance IP rights with interoperability requirements [19], highlighting the complex dynamics that any IP technology standardization effort must navigate.</w:t>
-      </w:r>
-    </w:p>
-    <w:p>
-      <w:pPr>
-        <w:pStyle w:val="BodyText"/>
-      </w:pPr>
-      <w:r>
-        <w:t>The IP technology domain lacks equivalent standards for fee calculation, resulting in three critical gaps. The first is a specification gap: no standard language exists for expressing jurisdiction-specific fee rules. LegalRuleML [6] addresses compliance checking but lacks arithmetic expressiveness for financial calculations. Catala [7] demonstrates sophisticated tax calculations but targets single-jurisdiction applications requiring formal methods expertise unsuitable for legal practitioners. The second gap concerns formal verification: existing calculators provide no guarantees that fee definitions cover all valid input combinations or behave predictably as inputs change. The third gap is one of transparency: proprietary implementations prevent independent verification of calculation correctness.</w:t>
-      </w:r>
-    </w:p>
-    <w:p>
-      <w:pPr>
-        <w:pStyle w:val="Heading3"/>
-      </w:pPr>
-      <w:bookmarkStart w:id="6" w:name="research-questions-and-contributions"/>
-      <w:bookmarkEnd w:id="5"/>
-      <w:r>
-        <w:t>1.3 Research Questions and Contributions</w:t>
-      </w:r>
-    </w:p>
-    <w:p>
-      <w:pPr>
-        <w:pStyle w:val="FirstParagraph"/>
-      </w:pPr>
-      <w:r>
-        <w:t>This work addresses four fundamental questions regarding standardization of IP fee calculations.</w:t>
-      </w:r>
-    </w:p>
-    <w:p>
-      <w:pPr>
-        <w:pStyle w:val="BodyText"/>
-      </w:pPr>
-      <w:r>
-        <w:t xml:space="preserve">The first research question concerns language design: can a domain-specific language provide sufficient expressiveness for complex regulatory fee structures while employing </w:t>
-      </w:r>
-      <w:r>
-        <w:lastRenderedPageBreak/>
-        <w:t xml:space="preserve">syntax designed for readability by </w:t>
+        <w:t xml:space="preserve">The first research question concerns language design: can a domain-specific language provide sufficient expressiveness for complex regulatory fee structures while employing syntax designed for readability by </w:t>
       </w:r>
       <w:r>
         <w:t>IP practitioners</w:t>
@@ -428,7 +342,11 @@
         <w:t>Language Specification</w:t>
       </w:r>
       <w:r>
-        <w:t xml:space="preserve"> (Section 3): Formal definition of IPFLang syntax using EBNF grammar, with declarative fee computation blocks, explicit input type declarations including a currency-aware AMOUNT type, temporal operators for date-dependent calculations, version management with effective dates, and jurisdiction composition for code reuse.</w:t>
+        <w:t xml:space="preserve"> (Section 3): Formal definition of IPFLang syntax using EBNF grammar, with declarative fee computation blocks, explicit input type declarations including a currency-aware AMOUNT type, temporal operators for </w:t>
+      </w:r>
+      <w:r>
+        <w:lastRenderedPageBreak/>
+        <w:t>date-dependent calculations, version management with effective dates, and jurisdiction composition for code reuse.</w:t>
       </w:r>
     </w:p>
     <w:p>
@@ -507,10 +425,38 @@
       <w:pPr>
         <w:pStyle w:val="Heading3"/>
       </w:pPr>
-      <w:bookmarkStart w:id="7" w:name="paper-organization"/>
+      <w:bookmarkStart w:id="6" w:name="paper-organization"/>
+      <w:bookmarkEnd w:id="5"/>
+      <w:r>
+        <w:t>1.4 Paper Organization</w:t>
+      </w:r>
+    </w:p>
+    <w:p>
+      <w:pPr>
+        <w:pStyle w:val="FirstParagraph"/>
+      </w:pPr>
+      <w:r>
+        <w:t>Section 2 surveys related work in IP data standards, legal domain DSLs, and regulatory automation. Section 3 presents the complete IPFLang specification including formal grammar and input type system. Section 4 details the currency-aware type system with formal typing rules and static verification algorithms. Section 5 describes provenance tracking and counterfactual analysis. Section 6 presents the reference implementation architecture. Section 7 provides evaluation including expert validation of production jurisdiction files and threats to validity. Section 8 discusses advantages of DSL-based standardization, cross-domain applicability, and limitations. Section 9 concludes with contributions summary, impact assessment, and future directions.</w:t>
+      </w:r>
+    </w:p>
+    <w:p>
+      <w:pPr>
+        <w:pStyle w:val="Heading1"/>
+      </w:pPr>
+      <w:bookmarkStart w:id="7" w:name="related-work-and-standards-landscape"/>
+      <w:bookmarkEnd w:id="2"/>
       <w:bookmarkEnd w:id="6"/>
       <w:r>
-        <w:t>1.4 Paper Organization</w:t>
+        <w:t>2. Related Work and Standards Landscape</w:t>
+      </w:r>
+    </w:p>
+    <w:p>
+      <w:pPr>
+        <w:pStyle w:val="Heading3"/>
+      </w:pPr>
+      <w:bookmarkStart w:id="8" w:name="existing-ip-data-standards"/>
+      <w:r>
+        <w:t>2.1 Existing IP Data Standards</w:t>
       </w:r>
     </w:p>
     <w:p>
@@ -518,28 +464,45 @@
         <w:pStyle w:val="FirstParagraph"/>
       </w:pPr>
       <w:r>
-        <w:t>Section 2 surveys related work in IP data standards, legal domain DSLs, and regulatory automation. Section 3 presents the complete IPFLang specification including formal grammar and input type system. Section 4 details the currency-aware type system with formal typing rules and static verification algorithms. Section 5 describes provenance tracking and counterfactual analysis. Section 6 presents the reference implementation architecture. Section 7 provides evaluation including expert validation of production jurisdiction files and threats to validity. Section 8 discusses advantages of DSL-based standardization, cross-domain applicability, and limitations. Section 9 concludes with contributions summary, impact assessment, and future directions.</w:t>
-      </w:r>
-    </w:p>
-    <w:p>
-      <w:pPr>
-        <w:pStyle w:val="Heading1"/>
-      </w:pPr>
-      <w:bookmarkStart w:id="8" w:name="related-work-and-standards-landscape"/>
-      <w:bookmarkEnd w:id="3"/>
-      <w:bookmarkEnd w:id="7"/>
+        <w:t>The IP technology domain has achieved partial standardization in data exchange but lacks standards for computational tasks like fee calculation.</w:t>
+      </w:r>
+    </w:p>
+    <w:p>
+      <w:pPr>
+        <w:pStyle w:val="BodyText"/>
+      </w:pPr>
+      <w:r>
+        <w:t>WIPO ST.96, commonly known as Patent XML, represents the World Intellectual Property Organization’s standard for patent application data exchange [8]. The standard defines XML schemas covering bibliographic data, descriptions, claims, and drawings, but it explicitly excludes financial calculations from its scope. While the standard provides a foundation for data interoperability, fee calculations fall entirely outside its purview.</w:t>
+      </w:r>
+    </w:p>
+    <w:p>
+      <w:pPr>
+        <w:pStyle w:val="BodyText"/>
+      </w:pPr>
+      <w:r>
+        <w:t xml:space="preserve">The European Patent Office provides Open Patent Services (OPS), which offers RESTful APIs for patent search and retrieval [9]. OPS provides family information, legal status, and bibliographic data, but omits fee calculation endpoints entirely. The existence of </w:t>
+      </w:r>
       <w:r>
         <w:lastRenderedPageBreak/>
-        <w:t>2. Related Work and Standards Landscape</w:t>
+        <w:t>OPS demonstrates that patent offices can successfully deploy programmatic interfaces, suggesting that fee calculation APIs are technically feasible but simply have not been prioritized.</w:t>
+      </w:r>
+    </w:p>
+    <w:p>
+      <w:pPr>
+        <w:pStyle w:val="BodyText"/>
+      </w:pPr>
+      <w:r>
+        <w:t>The gap becomes clear upon examination: IP data standards focus on informational exchange such as bibliographic data, legal status, and full-text search, while omitting computational tasks entirely. Fee calculation remains manual, preventing end-to-end workflow automation.</w:t>
       </w:r>
     </w:p>
     <w:p>
       <w:pPr>
         <w:pStyle w:val="Heading3"/>
       </w:pPr>
-      <w:bookmarkStart w:id="9" w:name="existing-ip-data-standards"/>
-      <w:r>
-        <w:t>2.1 Existing IP Data Standards</w:t>
+      <w:bookmarkStart w:id="9" w:name="X738f784980d4a29760e47e790d6c25ae91fb2d9"/>
+      <w:bookmarkEnd w:id="8"/>
+      <w:r>
+        <w:t>2.2 Domain-Specific Languages for Legal Domains</w:t>
       </w:r>
     </w:p>
     <w:p>
@@ -547,7 +510,7 @@
         <w:pStyle w:val="FirstParagraph"/>
       </w:pPr>
       <w:r>
-        <w:t>The IP technology domain has achieved partial standardization in data exchange but lacks standards for computational tasks like fee calculation.</w:t>
+        <w:t>Academic research in computational law has produced several DSLs for legal rules, yet none address regulatory fee calculations with multi-currency and multi-jurisdiction requirements.</w:t>
       </w:r>
     </w:p>
     <w:p>
@@ -555,7 +518,13 @@
         <w:pStyle w:val="BodyText"/>
       </w:pPr>
       <w:r>
-        <w:t>WIPO ST.96, commonly known as Patent XML, represents the World Intellectual Property Organization’s standard for patent application data exchange [8]. The standard defines XML schemas covering bibliographic data, descriptions, claims, and drawings, but it explicitly excludes financial calculations from its scope. While the standard provides a foundation for data interoperability, fee calculations fall entirely outside its purview.</w:t>
+        <w:t>LegalRuleML, developed by Athan et al.</w:t>
+      </w:r>
+      <w:r>
+        <w:t xml:space="preserve"> </w:t>
+      </w:r>
+      <w:r>
+        <w:t>[6], provides an XML-based specification language for legal rules with ontology-based reasoning. The language excels at representing deontic logic covering obligations, permissions, and prohibitions, and supports defeasibility for handling rule precedence. However, LegalRuleML emphasizes binary compliance checking (compliant or non-compliant) with minimal arithmetic support. Complex fee formulas involving thresholds, progressions, and conditional multipliers exceed the language’s design scope. The XML syntax also presents accessibility challenges for legal professionals without technical training.</w:t>
       </w:r>
     </w:p>
     <w:p>
@@ -563,7 +532,13 @@
         <w:pStyle w:val="BodyText"/>
       </w:pPr>
       <w:r>
-        <w:t>The European Patent Office provides Open Patent Services (OPS), which offers RESTful APIs for patent search and retrieval [9]. OPS provides family information, legal status, and bibliographic data, but omits fee calculation endpoints entirely. The existence of OPS demonstrates that patent offices can successfully deploy programmatic interfaces, suggesting that fee calculation APIs are technically feasible but simply have not been prioritized.</w:t>
+        <w:t>Catala, created by Merigoux et al.</w:t>
+      </w:r>
+      <w:r>
+        <w:t xml:space="preserve"> </w:t>
+      </w:r>
+      <w:r>
+        <w:t>[7], represents a programming language specifically designed for tax law computation. The language demonstrates sophisticated financial calculations with formal verification guarantees through dependent type theory. However, Catala targets single-jurisdiction applications, primarily the French tax code, and requires formal methods expertise that limits adoption by legal practitioners. IPFLang and Catala represent complementary approaches: Catala employs dependent types for exhaustive case coverage targeting formal verification experts, while IPFLang prioritizes comprehensibility through keyword-based syntax (EQ, GT, AND rather than symbols) and domain-specific primitives (currency literals, temporal operators) designed for IP practitioners to read and modify directly. While Catala’s dependent types provide stronger theoretical guarantees, IPFLang’s simpler type system (currency-parameterized amounts without dependent types) suffices for IP fee calculations where amounts are always non-negative and conditions are finite Boolean combinations.</w:t>
       </w:r>
     </w:p>
     <w:p>
@@ -571,17 +546,51 @@
         <w:pStyle w:val="BodyText"/>
       </w:pPr>
       <w:r>
-        <w:t>The gap becomes clear upon examination: IP data standards focus on informational exchange such as bibliographic data, legal status, and full-text search, while omitting computational tasks entirely. Fee calculation remains manual, preventing end-to-end workflow automation.</w:t>
+        <w:t>Contract-oriented DSLs [10] focus on party obligations, temporal constraints, and conditional execution semantics. Monetary aspects receive minimal treatment, with basic arithmetic operations but lacking multi-currency precision, exchange rate management, and historical rate tracking required for cross-border IP portfolios.</w:t>
+      </w:r>
+    </w:p>
+    <w:p>
+      <w:pPr>
+        <w:pStyle w:val="BodyText"/>
+      </w:pPr>
+      <w:r>
+        <w:t xml:space="preserve">The concept of encoding units in type systems originates with Kennedy’s dimensional types [11], which prevent unit mismatch errors in scientific computing. IPFLang applies similar principles to currency, extending the concept with explicit conversion operators and polymorphic type variables for generic fee definitions. Recent work on graded modal types [20] demonstrates how type systems can track quantitative resource usage, providing theoretical foundations for systems that reason about resource </w:t>
+      </w:r>
+      <w:r>
+        <w:lastRenderedPageBreak/>
+        <w:t>consumption</w:t>
+      </w:r>
+      <w:r>
+        <w:t xml:space="preserve"> - </w:t>
+      </w:r>
+      <w:r>
+        <w:t>a concept related to IPFLang’s tracking of monetary values across fee computations.</w:t>
+      </w:r>
+    </w:p>
+    <w:p>
+      <w:pPr>
+        <w:pStyle w:val="BodyText"/>
+      </w:pPr>
+      <w:r>
+        <w:t>OpenFisca [12] provides a Python-based platform for tax-benefit microsimulation, used by governments including France and New Zealand. While powerful, OpenFisca requires Python programming expertise and targets general fiscal policy rather than the specific requirements of IP fee calculation.</w:t>
+      </w:r>
+    </w:p>
+    <w:p>
+      <w:pPr>
+        <w:pStyle w:val="BodyText"/>
+      </w:pPr>
+      <w:r>
+        <w:t>Existing legal DSLs address contract execution, compliance checking, or single-jurisdiction calculations, but none provide the combination of arithmetic expressiveness for complex fee formulas, multi-currency support with type safety, static verification of completeness and monotonicity, and multi-jurisdiction portability that IP fee calculation demands.</w:t>
       </w:r>
     </w:p>
     <w:p>
       <w:pPr>
         <w:pStyle w:val="Heading3"/>
       </w:pPr>
-      <w:bookmarkStart w:id="10" w:name="X738f784980d4a29760e47e790d6c25ae91fb2d9"/>
+      <w:bookmarkStart w:id="10" w:name="regulatory-automation-and-rules-engines"/>
       <w:bookmarkEnd w:id="9"/>
       <w:r>
-        <w:t>2.2 Domain-Specific Languages for Legal Domains</w:t>
+        <w:t>2.3 Regulatory Automation and Rules Engines</w:t>
       </w:r>
     </w:p>
     <w:p>
@@ -589,7 +598,7 @@
         <w:pStyle w:val="FirstParagraph"/>
       </w:pPr>
       <w:r>
-        <w:t>Academic research in computational law has produced several DSLs for legal rules, yet none address regulatory fee calculations with multi-currency and multi-jurisdiction requirements.</w:t>
+        <w:t>Automated compliance checking represents a related domain where technology assists regulatory interpretation.</w:t>
       </w:r>
     </w:p>
     <w:p>
@@ -597,13 +606,7 @@
         <w:pStyle w:val="BodyText"/>
       </w:pPr>
       <w:r>
-        <w:t>LegalRuleML, developed by Athan et al.</w:t>
-      </w:r>
-      <w:r>
-        <w:t xml:space="preserve"> </w:t>
-      </w:r>
-      <w:r>
-        <w:t>[6], provides an XML-based specification language for legal rules with ontology-based reasoning. The language excels at representing deontic logic covering obligations, permissions, and prohibitions, and supports defeasibility for handling rule precedence. However, LegalRuleML emphasizes binary compliance checking (compliant or non-compliant) with minimal arithmetic support. Complex fee formulas involving thresholds, progressions, and conditional multipliers exceed the language’s design scope. The XML syntax also presents accessibility challenges for legal professionals without technical training.</w:t>
+        <w:t>Business Rules Management Systems such as Drools [13] provide general-purpose rules engines using production rules with Rete algorithm inference. These systems require substantial technical expertise, lack domain-specific abstractions for legal concepts, and impose expensive enterprise licensing. While powerful, BRMS platforms are fundamentally over-engineered for deterministic fee calculations.</w:t>
       </w:r>
     </w:p>
     <w:p>
@@ -611,93 +614,7 @@
         <w:pStyle w:val="BodyText"/>
       </w:pPr>
       <w:r>
-        <w:t>Catala, created by Merigoux et al.</w:t>
-      </w:r>
-      <w:r>
-        <w:t xml:space="preserve"> </w:t>
-      </w:r>
-      <w:r>
-        <w:t xml:space="preserve">[7], represents a programming language specifically designed for tax law computation. The language demonstrates sophisticated financial calculations with formal verification guarantees through dependent type theory. However, Catala targets single-jurisdiction applications, primarily the French tax code, and requires formal methods expertise that limits adoption by legal practitioners. IPFLang and Catala represent complementary approaches: Catala employs dependent types for exhaustive case coverage targeting formal verification experts, while IPFLang prioritizes comprehensibility through keyword-based syntax (EQ, GT, AND rather than symbols) and domain-specific primitives (currency literals, temporal operators) </w:t>
-      </w:r>
-      <w:r>
-        <w:lastRenderedPageBreak/>
-        <w:t>designed for IP practitioners to read and modify directly. While Catala’s dependent types provide stronger theoretical guarantees, IPFLang’s simpler type system (currency-parameterized amounts without dependent types) suffices for IP fee calculations where amounts are always non-negative and conditions are finite Boolean combinations.</w:t>
-      </w:r>
-    </w:p>
-    <w:p>
-      <w:pPr>
-        <w:pStyle w:val="BodyText"/>
-      </w:pPr>
-      <w:r>
-        <w:t>Contract-oriented DSLs [10] focus on party obligations, temporal constraints, and conditional execution semantics. Monetary aspects receive minimal treatment, with basic arithmetic operations but lacking multi-currency precision, exchange rate management, and historical rate tracking required for cross-border IP portfolios.</w:t>
-      </w:r>
-    </w:p>
-    <w:p>
-      <w:pPr>
-        <w:pStyle w:val="BodyText"/>
-      </w:pPr>
-      <w:r>
-        <w:t>The concept of encoding units in type systems originates with Kennedy’s dimensional types [11], which prevent unit mismatch errors in scientific computing. IPFLang applies similar principles to currency, extending the concept with explicit conversion operators and polymorphic type variables for generic fee definitions. Recent work on graded modal types [20] demonstrates how type systems can track quantitative resource usage, providing theoretical foundations for systems that reason about resource consumption</w:t>
-      </w:r>
-      <w:r>
-        <w:t xml:space="preserve"> - </w:t>
-      </w:r>
-      <w:r>
-        <w:t>a concept related to IPFLang’s tracking of monetary values across fee computations.</w:t>
-      </w:r>
-    </w:p>
-    <w:p>
-      <w:pPr>
-        <w:pStyle w:val="BodyText"/>
-      </w:pPr>
-      <w:r>
-        <w:t>OpenFisca [12] provides a Python-based platform for tax-benefit microsimulation, used by governments including France and New Zealand. While powerful, OpenFisca requires Python programming expertise and targets general fiscal policy rather than the specific requirements of IP fee calculation.</w:t>
-      </w:r>
-    </w:p>
-    <w:p>
-      <w:pPr>
-        <w:pStyle w:val="BodyText"/>
-      </w:pPr>
-      <w:r>
-        <w:t>Existing legal DSLs address contract execution, compliance checking, or single-jurisdiction calculations, but none provide the combination of arithmetic expressiveness for complex fee formulas, multi-currency support with type safety, static verification of completeness and monotonicity, and multi-jurisdiction portability that IP fee calculation demands.</w:t>
-      </w:r>
-    </w:p>
-    <w:p>
-      <w:pPr>
-        <w:pStyle w:val="Heading3"/>
-      </w:pPr>
-      <w:bookmarkStart w:id="11" w:name="regulatory-automation-and-rules-engines"/>
-      <w:bookmarkEnd w:id="10"/>
-      <w:r>
-        <w:t>2.3 Regulatory Automation and Rules Engines</w:t>
-      </w:r>
-    </w:p>
-    <w:p>
-      <w:pPr>
-        <w:pStyle w:val="FirstParagraph"/>
-      </w:pPr>
-      <w:r>
-        <w:t>Automated compliance checking represents a related domain where technology assists regulatory interpretation.</w:t>
-      </w:r>
-    </w:p>
-    <w:p>
-      <w:pPr>
-        <w:pStyle w:val="BodyText"/>
-      </w:pPr>
-      <w:r>
-        <w:t>Business Rules Management Systems such as Drools [13] provide general-purpose rules engines using production rules with Rete algorithm inference. These systems require substantial technical expertise, lack domain-specific abstractions for legal concepts, and impose expensive enterprise licensing. While powerful, BRMS platforms are fundamentally over-engineered for deterministic fee calculations.</w:t>
-      </w:r>
-    </w:p>
-    <w:p>
-      <w:pPr>
-        <w:pStyle w:val="BodyText"/>
-      </w:pPr>
-      <w:r>
-        <w:t xml:space="preserve">Some governments have begun pursuing rules-as-code initiatives that encode regulations in executable formats [14, 15]. New Zealand’s “Better Rules” program and similar initiatives in Australia and France explore machine-consumable legislation. The OECD has documented the international scope of these efforts, providing frameworks for encoding rules in machine-readable formats that emphasize transparency and regulatory automation [21]. More recent policy analysis explores how rules-as-code approaches can enable more efficient global economic governance, including applications to international trade regulations and intellectual property [22]. These </w:t>
-      </w:r>
-      <w:r>
-        <w:lastRenderedPageBreak/>
-        <w:t>initiatives typically use general-purpose languages rather than domain-specific languages, limiting accessibility to legal experts who must rely on programmers for implementation.</w:t>
+        <w:t>Some governments have begun pursuing rules-as-code initiatives that encode regulations in executable formats [14, 15]. New Zealand’s “Better Rules” program and similar initiatives in Australia and France explore machine-consumable legislation. The OECD has documented the international scope of these efforts, providing frameworks for encoding rules in machine-readable formats that emphasize transparency and regulatory automation [21]. More recent policy analysis explores how rules-as-code approaches can enable more efficient global economic governance, including applications to international trade regulations and intellectual property [22]. These initiatives typically use general-purpose languages rather than domain-specific languages, limiting accessibility to legal experts who must rely on programmers for implementation.</w:t>
       </w:r>
     </w:p>
     <w:p>
@@ -1702,7 +1619,15 @@
                 <w:sz w:val="18"/>
                 <w:szCs w:val="18"/>
               </w:rPr>
-              <w:t>Multi-jurisdiction</w:t>
+              <w:t>Multi-</w:t>
+            </w:r>
+            <w:r>
+              <w:rPr>
+                <w:sz w:val="18"/>
+                <w:szCs w:val="18"/>
+              </w:rPr>
+              <w:lastRenderedPageBreak/>
+              <w:t>jurisdiction</w:t>
             </w:r>
           </w:p>
         </w:tc>
@@ -1724,6 +1649,7 @@
                 <w:sz w:val="18"/>
                 <w:szCs w:val="18"/>
               </w:rPr>
+              <w:lastRenderedPageBreak/>
               <w:t>Composition</w:t>
             </w:r>
           </w:p>
@@ -2260,9 +2186,9 @@
       <w:pPr>
         <w:pStyle w:val="Heading1"/>
       </w:pPr>
-      <w:bookmarkStart w:id="12" w:name="ipflang-language-specification"/>
-      <w:bookmarkEnd w:id="8"/>
-      <w:bookmarkEnd w:id="11"/>
+      <w:bookmarkStart w:id="11" w:name="ipflang-language-specification"/>
+      <w:bookmarkEnd w:id="7"/>
+      <w:bookmarkEnd w:id="10"/>
       <w:r>
         <w:t>3. IPFLang Language Specification</w:t>
       </w:r>
@@ -2271,7 +2197,7 @@
       <w:pPr>
         <w:pStyle w:val="Heading3"/>
       </w:pPr>
-      <w:bookmarkStart w:id="13" w:name="design-principles"/>
+      <w:bookmarkStart w:id="12" w:name="design-principles"/>
       <w:r>
         <w:t>3.1 Design Principles</w:t>
       </w:r>
@@ -2307,7 +2233,6 @@
         <w:pStyle w:val="BodyText"/>
       </w:pPr>
       <w:r>
-        <w:lastRenderedPageBreak/>
         <w:t>Readability drove the choice of</w:t>
       </w:r>
       <w:r>
@@ -2399,7 +2324,11 @@
         <w:t>auditability and traceability</w:t>
       </w:r>
       <w:r>
-        <w:t>. Fee computation produces step-by-step execution traces showing how final amounts derive from input parameters, addressing legal requirements for calculation transparency and assisting in dispute resolution.</w:t>
+        <w:t xml:space="preserve">. Fee computation produces step-by-step execution traces showing how final amounts derive from input parameters, </w:t>
+      </w:r>
+      <w:r>
+        <w:lastRenderedPageBreak/>
+        <w:t>addressing legal requirements for calculation transparency and assisting in dispute resolution.</w:t>
       </w:r>
     </w:p>
     <w:p>
@@ -2430,8 +2359,8 @@
       <w:pPr>
         <w:pStyle w:val="Heading3"/>
       </w:pPr>
-      <w:bookmarkStart w:id="14" w:name="language-syntax-overview"/>
-      <w:bookmarkEnd w:id="13"/>
+      <w:bookmarkStart w:id="13" w:name="language-syntax-overview"/>
+      <w:bookmarkEnd w:id="12"/>
       <w:r>
         <w:t>3.2 Language Syntax Overview</w:t>
       </w:r>
@@ -2458,7 +2387,6 @@
         <w:rPr>
           <w:noProof/>
         </w:rPr>
-        <w:lastRenderedPageBreak/>
         <w:drawing>
           <wp:inline distT="0" distB="0" distL="0" distR="0" wp14:anchorId="58AC1918" wp14:editId="5D4B98F1">
             <wp:extent cx="5486400" cy="2321859"/>
@@ -2497,8 +2425,8 @@
       <w:pPr>
         <w:pStyle w:val="Heading3"/>
       </w:pPr>
-      <w:bookmarkStart w:id="15" w:name="version-declaration"/>
-      <w:bookmarkEnd w:id="14"/>
+      <w:bookmarkStart w:id="14" w:name="version-declaration"/>
+      <w:bookmarkEnd w:id="13"/>
       <w:r>
         <w:t>3.3 Version Declaration</w:t>
       </w:r>
@@ -2562,6 +2490,7 @@
         <w:pStyle w:val="FirstParagraph"/>
       </w:pPr>
       <w:r>
+        <w:lastRenderedPageBreak/>
         <w:t>The VERSION directive enables temporal queries (calculating fees as they were on a specific date), version comparison (identifying changes between fee schedule revisions), and regulatory traceability (linking calculations to authoritative sources).</w:t>
       </w:r>
     </w:p>
@@ -2569,8 +2498,8 @@
       <w:pPr>
         <w:pStyle w:val="Heading3"/>
       </w:pPr>
-      <w:bookmarkStart w:id="16" w:name="input-type-system"/>
-      <w:bookmarkEnd w:id="15"/>
+      <w:bookmarkStart w:id="15" w:name="input-type-system"/>
+      <w:bookmarkEnd w:id="14"/>
       <w:r>
         <w:t>3.4 Input Type System</w:t>
       </w:r>
@@ -2587,7 +2516,7 @@
       <w:pPr>
         <w:pStyle w:val="Heading4"/>
       </w:pPr>
-      <w:bookmarkStart w:id="17" w:name="list-single-choice-enumeration"/>
+      <w:bookmarkStart w:id="16" w:name="list-single-choice-enumeration"/>
       <w:r>
         <w:t>3.4.1 LIST (Single-Choice Enumeration)</w:t>
       </w:r>
@@ -2669,10 +2598,9 @@
       <w:pPr>
         <w:pStyle w:val="Heading4"/>
       </w:pPr>
-      <w:bookmarkStart w:id="18" w:name="multilist-multi-choice-enumeration"/>
-      <w:bookmarkEnd w:id="17"/>
-      <w:r>
-        <w:lastRenderedPageBreak/>
+      <w:bookmarkStart w:id="17" w:name="multilist-multi-choice-enumeration"/>
+      <w:bookmarkEnd w:id="16"/>
+      <w:r>
         <w:t>3.4.2 MULTILIST (Multi-Choice Enumeration)</w:t>
       </w:r>
     </w:p>
@@ -2783,10 +2711,66 @@
       <w:pPr>
         <w:pStyle w:val="Heading4"/>
       </w:pPr>
-      <w:bookmarkStart w:id="19" w:name="number-numeric-input"/>
+      <w:bookmarkStart w:id="18" w:name="number-numeric-input"/>
+      <w:bookmarkEnd w:id="17"/>
+      <w:r>
+        <w:t>3.4.3 NUMBER (Numeric Input)</w:t>
+      </w:r>
+    </w:p>
+    <w:p>
+      <w:pPr>
+        <w:pStyle w:val="FirstParagraph"/>
+      </w:pPr>
+      <w:r>
+        <w:t>The NUMBER type handles counts, quantities, and page numbers with optional constraints.</w:t>
+      </w:r>
+    </w:p>
+    <w:p>
+      <w:pPr>
+        <w:pStyle w:val="SourceCode"/>
+      </w:pPr>
+      <w:r>
+        <w:rPr>
+          <w:rStyle w:val="VerbatimChar"/>
+        </w:rPr>
+        <w:t>DEFINE NUMBER ClaimCount AS 'Number of claims in application'</w:t>
+      </w:r>
+      <w:r>
+        <w:br/>
+      </w:r>
+      <w:r>
+        <w:rPr>
+          <w:rStyle w:val="VerbatimChar"/>
+        </w:rPr>
+        <w:t>BETWEEN 1 AND 500</w:t>
+      </w:r>
+      <w:r>
+        <w:br/>
+      </w:r>
+      <w:r>
+        <w:rPr>
+          <w:rStyle w:val="VerbatimChar"/>
+        </w:rPr>
+        <w:t>DEFAULT 10</w:t>
+      </w:r>
+      <w:r>
+        <w:br/>
+      </w:r>
+      <w:r>
+        <w:rPr>
+          <w:rStyle w:val="VerbatimChar"/>
+        </w:rPr>
+        <w:t>ENDDEFINE</w:t>
+      </w:r>
+    </w:p>
+    <w:p>
+      <w:pPr>
+        <w:pStyle w:val="Heading4"/>
+      </w:pPr>
+      <w:bookmarkStart w:id="19" w:name="boolean-yesno"/>
       <w:bookmarkEnd w:id="18"/>
       <w:r>
-        <w:t>3.4.3 NUMBER (Numeric Input)</w:t>
+        <w:t>3.4.4 BOOLEAN (Yes/No)</w:t>
       </w:r>
     </w:p>
     <w:p>
@@ -2794,7 +2778,7 @@
         <w:pStyle w:val="FirstParagraph"/>
       </w:pPr>
       <w:r>
-        <w:t>The NUMBER type handles counts, quantities, and page numbers with optional constraints.</w:t>
+        <w:t>The BOOLEAN type represents binary choices.</w:t>
       </w:r>
     </w:p>
     <w:p>
@@ -2805,7 +2789,8 @@
         <w:rPr>
           <w:rStyle w:val="VerbatimChar"/>
         </w:rPr>
-        <w:t>DEFINE NUMBER ClaimCount AS 'Number of claims in application'</w:t>
+        <w:lastRenderedPageBreak/>
+        <w:t>DEFINE BOOLEAN RequestExamination AS 'Request substantive examination?'</w:t>
       </w:r>
       <w:r>
         <w:br/>
@@ -2814,7 +2799,7 @@
         <w:rPr>
           <w:rStyle w:val="VerbatimChar"/>
         </w:rPr>
-        <w:t>BETWEEN 1 AND 500</w:t>
+        <w:t>DEFAULT TRUE</w:t>
       </w:r>
       <w:r>
         <w:br/>
@@ -2823,15 +2808,6 @@
         <w:rPr>
           <w:rStyle w:val="VerbatimChar"/>
         </w:rPr>
-        <w:t>DEFAULT 10</w:t>
-      </w:r>
-      <w:r>
-        <w:br/>
-      </w:r>
-      <w:r>
-        <w:rPr>
-          <w:rStyle w:val="VerbatimChar"/>
-        </w:rPr>
         <w:t>ENDDEFINE</w:t>
       </w:r>
     </w:p>
@@ -2839,55 +2815,8 @@
       <w:pPr>
         <w:pStyle w:val="Heading4"/>
       </w:pPr>
-      <w:bookmarkStart w:id="20" w:name="boolean-yesno"/>
+      <w:bookmarkStart w:id="20" w:name="date-date-input"/>
       <w:bookmarkEnd w:id="19"/>
-      <w:r>
-        <w:t>3.4.4 BOOLEAN (Yes/No)</w:t>
-      </w:r>
-    </w:p>
-    <w:p>
-      <w:pPr>
-        <w:pStyle w:val="FirstParagraph"/>
-      </w:pPr>
-      <w:r>
-        <w:t>The BOOLEAN type represents binary choices.</w:t>
-      </w:r>
-    </w:p>
-    <w:p>
-      <w:pPr>
-        <w:pStyle w:val="SourceCode"/>
-      </w:pPr>
-      <w:r>
-        <w:rPr>
-          <w:rStyle w:val="VerbatimChar"/>
-        </w:rPr>
-        <w:t>DEFINE BOOLEAN RequestExamination AS 'Request substantive examination?'</w:t>
-      </w:r>
-      <w:r>
-        <w:br/>
-      </w:r>
-      <w:r>
-        <w:rPr>
-          <w:rStyle w:val="VerbatimChar"/>
-        </w:rPr>
-        <w:t>DEFAULT TRUE</w:t>
-      </w:r>
-      <w:r>
-        <w:br/>
-      </w:r>
-      <w:r>
-        <w:rPr>
-          <w:rStyle w:val="VerbatimChar"/>
-        </w:rPr>
-        <w:t>ENDDEFINE</w:t>
-      </w:r>
-    </w:p>
-    <w:p>
-      <w:pPr>
-        <w:pStyle w:val="Heading4"/>
-      </w:pPr>
-      <w:bookmarkStart w:id="21" w:name="date-date-input"/>
-      <w:bookmarkEnd w:id="20"/>
       <w:r>
         <w:t>3.4.5 DATE (Date Input)</w:t>
       </w:r>
@@ -3035,11 +2964,75 @@
       <w:pPr>
         <w:pStyle w:val="Heading4"/>
       </w:pPr>
-      <w:bookmarkStart w:id="22" w:name="amount-currency-aware-monetary-input"/>
+      <w:bookmarkStart w:id="21" w:name="amount-currency-aware-monetary-input"/>
+      <w:bookmarkEnd w:id="20"/>
+      <w:r>
+        <w:t>3.4.6 AMOUNT (Currency-Aware Monetary Input)</w:t>
+      </w:r>
+    </w:p>
+    <w:p>
+      <w:pPr>
+        <w:pStyle w:val="FirstParagraph"/>
+      </w:pPr>
+      <w:r>
+        <w:t>The AMOUNT type represents monetary values with an associated ISO 4217 currency code, enabling type-safe arithmetic.</w:t>
+      </w:r>
+    </w:p>
+    <w:p>
+      <w:pPr>
+        <w:pStyle w:val="SourceCode"/>
+      </w:pPr>
+      <w:r>
+        <w:rPr>
+          <w:rStyle w:val="VerbatimChar"/>
+        </w:rPr>
+        <w:t>DEFINE AMOUNT PriorSearchFee AS 'Prior art search fee paid'</w:t>
+      </w:r>
+      <w:r>
+        <w:br/>
+      </w:r>
+      <w:r>
+        <w:rPr>
+          <w:rStyle w:val="VerbatimChar"/>
+        </w:rPr>
+        <w:t>CURRENCY EUR</w:t>
+      </w:r>
+      <w:r>
+        <w:br/>
+      </w:r>
+      <w:r>
+        <w:rPr>
+          <w:rStyle w:val="VerbatimChar"/>
+        </w:rPr>
+        <w:t>DEFAULT 0</w:t>
+      </w:r>
+      <w:r>
+        <w:br/>
+      </w:r>
+      <w:r>
+        <w:rPr>
+          <w:rStyle w:val="VerbatimChar"/>
+        </w:rPr>
+        <w:t>ENDDEFINE</w:t>
+      </w:r>
+    </w:p>
+    <w:p>
+      <w:pPr>
+        <w:pStyle w:val="FirstParagraph"/>
+      </w:pPr>
+      <w:r>
+        <w:t>The AMOUNT type integrates with the currency-aware type system described in Section 4, preventing accidental cross-currency arithmetic.</w:t>
+      </w:r>
+    </w:p>
+    <w:p>
+      <w:pPr>
+        <w:pStyle w:val="Heading3"/>
+      </w:pPr>
+      <w:bookmarkStart w:id="22" w:name="group-definitions"/>
+      <w:bookmarkEnd w:id="15"/>
       <w:bookmarkEnd w:id="21"/>
       <w:r>
-        <w:lastRenderedPageBreak/>
-        <w:t>3.4.6 AMOUNT (Currency-Aware Monetary Input)</w:t>
+        <w:t>3.5 Group Definitions</w:t>
       </w:r>
     </w:p>
     <w:p>
@@ -3047,7 +3040,7 @@
         <w:pStyle w:val="FirstParagraph"/>
       </w:pPr>
       <w:r>
-        <w:t>The AMOUNT type represents monetary values with an associated ISO 4217 currency code, enabling type-safe arithmetic.</w:t>
+        <w:t>Groups organize inputs for user interface presentation, with weights determining display order.</w:t>
       </w:r>
     </w:p>
     <w:p>
@@ -3058,7 +3051,7 @@
         <w:rPr>
           <w:rStyle w:val="VerbatimChar"/>
         </w:rPr>
-        <w:t>DEFINE AMOUNT PriorSearchFee AS 'Prior art search fee paid'</w:t>
+        <w:t>DEFINE GROUP General AS 'General Information' WITH WEIGHT 10</w:t>
       </w:r>
       <w:r>
         <w:br/>
@@ -3067,7 +3060,7 @@
         <w:rPr>
           <w:rStyle w:val="VerbatimChar"/>
         </w:rPr>
-        <w:t>CURRENCY EUR</w:t>
+        <w:t>DEFINE GROUP Claims AS 'Claims Information' WITH WEIGHT 20</w:t>
       </w:r>
       <w:r>
         <w:br/>
@@ -3076,80 +3069,15 @@
         <w:rPr>
           <w:rStyle w:val="VerbatimChar"/>
         </w:rPr>
-        <w:t>DEFAULT 0</w:t>
-      </w:r>
-      <w:r>
-        <w:br/>
-      </w:r>
-      <w:r>
-        <w:rPr>
-          <w:rStyle w:val="VerbatimChar"/>
-        </w:rPr>
-        <w:t>ENDDEFINE</w:t>
-      </w:r>
-    </w:p>
-    <w:p>
-      <w:pPr>
-        <w:pStyle w:val="FirstParagraph"/>
-      </w:pPr>
-      <w:r>
-        <w:t>The AMOUNT type integrates with the currency-aware type system described in Section 4, preventing accidental cross-currency arithmetic.</w:t>
+        <w:t>DEFINE GROUP Options AS 'Fee Options' WITH WEIGHT 30</w:t>
       </w:r>
     </w:p>
     <w:p>
       <w:pPr>
         <w:pStyle w:val="Heading3"/>
       </w:pPr>
-      <w:bookmarkStart w:id="23" w:name="group-definitions"/>
-      <w:bookmarkEnd w:id="16"/>
+      <w:bookmarkStart w:id="23" w:name="fee-computation-blocks"/>
       <w:bookmarkEnd w:id="22"/>
-      <w:r>
-        <w:t>3.5 Group Definitions</w:t>
-      </w:r>
-    </w:p>
-    <w:p>
-      <w:pPr>
-        <w:pStyle w:val="FirstParagraph"/>
-      </w:pPr>
-      <w:r>
-        <w:t>Groups organize inputs for user interface presentation, with weights determining display order.</w:t>
-      </w:r>
-    </w:p>
-    <w:p>
-      <w:pPr>
-        <w:pStyle w:val="SourceCode"/>
-      </w:pPr>
-      <w:r>
-        <w:rPr>
-          <w:rStyle w:val="VerbatimChar"/>
-        </w:rPr>
-        <w:t>DEFINE GROUP General AS 'General Information' WITH WEIGHT 10</w:t>
-      </w:r>
-      <w:r>
-        <w:br/>
-      </w:r>
-      <w:r>
-        <w:rPr>
-          <w:rStyle w:val="VerbatimChar"/>
-        </w:rPr>
-        <w:t>DEFINE GROUP Claims AS 'Claims Information' WITH WEIGHT 20</w:t>
-      </w:r>
-      <w:r>
-        <w:br/>
-      </w:r>
-      <w:r>
-        <w:rPr>
-          <w:rStyle w:val="VerbatimChar"/>
-        </w:rPr>
-        <w:t>DEFINE GROUP Options AS 'Fee Options' WITH WEIGHT 30</w:t>
-      </w:r>
-    </w:p>
-    <w:p>
-      <w:pPr>
-        <w:pStyle w:val="Heading3"/>
-      </w:pPr>
-      <w:bookmarkStart w:id="24" w:name="fee-computation-blocks"/>
-      <w:bookmarkEnd w:id="23"/>
       <w:r>
         <w:t>3.6 Fee Computation Blocks</w:t>
       </w:r>
@@ -3227,6 +3155,7 @@
         <w:rPr>
           <w:rStyle w:val="VerbatimChar"/>
         </w:rPr>
+        <w:lastRenderedPageBreak/>
         <w:t xml:space="preserve">  YIELD &lt;expression&gt; [IF &lt;condition&gt;]</w:t>
       </w:r>
       <w:r>
@@ -3383,7 +3312,6 @@
         <w:pStyle w:val="FirstParagraph"/>
       </w:pPr>
       <w:r>
-        <w:lastRenderedPageBreak/>
         <w:t>This directly encodes the EPO’s fee schedule: EUR 265 per claim for claims 16-50 and EUR 660 per claim beyond 50.</w:t>
       </w:r>
     </w:p>
@@ -3391,63 +3319,63 @@
       <w:pPr>
         <w:pStyle w:val="Heading3"/>
       </w:pPr>
-      <w:bookmarkStart w:id="25" w:name="currency-literals"/>
+      <w:bookmarkStart w:id="24" w:name="currency-literals"/>
+      <w:bookmarkEnd w:id="23"/>
+      <w:r>
+        <w:t>3.7 Currency Literals</w:t>
+      </w:r>
+    </w:p>
+    <w:p>
+      <w:pPr>
+        <w:pStyle w:val="FirstParagraph"/>
+      </w:pPr>
+      <w:r>
+        <w:t>Numeric values can be annotated with ISO 4217 currency codes:</w:t>
+      </w:r>
+    </w:p>
+    <w:p>
+      <w:pPr>
+        <w:pStyle w:val="SourceCode"/>
+      </w:pPr>
+      <w:r>
+        <w:rPr>
+          <w:rStyle w:val="VerbatimChar"/>
+        </w:rPr>
+        <w:t>100&lt;EUR&gt;      # 100 Euros</w:t>
+      </w:r>
+      <w:r>
+        <w:br/>
+      </w:r>
+      <w:r>
+        <w:rPr>
+          <w:rStyle w:val="VerbatimChar"/>
+        </w:rPr>
+        <w:t>50.50&lt;USD&gt;    # 50.50 US Dollars</w:t>
+      </w:r>
+      <w:r>
+        <w:br/>
+      </w:r>
+      <w:r>
+        <w:rPr>
+          <w:rStyle w:val="VerbatimChar"/>
+        </w:rPr>
+        <w:t>1000&lt;JPY&gt;     # 1000 Japanese Yen</w:t>
+      </w:r>
+    </w:p>
+    <w:p>
+      <w:pPr>
+        <w:pStyle w:val="FirstParagraph"/>
+      </w:pPr>
+      <w:r>
+        <w:t>The type system enforces currency compatibility at compile time, as detailed in Section 4.</w:t>
+      </w:r>
+    </w:p>
+    <w:p>
+      <w:pPr>
+        <w:pStyle w:val="Heading3"/>
+      </w:pPr>
+      <w:bookmarkStart w:id="25" w:name="operators-and-expressions"/>
       <w:bookmarkEnd w:id="24"/>
-      <w:r>
-        <w:t>3.7 Currency Literals</w:t>
-      </w:r>
-    </w:p>
-    <w:p>
-      <w:pPr>
-        <w:pStyle w:val="FirstParagraph"/>
-      </w:pPr>
-      <w:r>
-        <w:t>Numeric values can be annotated with ISO 4217 currency codes:</w:t>
-      </w:r>
-    </w:p>
-    <w:p>
-      <w:pPr>
-        <w:pStyle w:val="SourceCode"/>
-      </w:pPr>
-      <w:r>
-        <w:rPr>
-          <w:rStyle w:val="VerbatimChar"/>
-        </w:rPr>
-        <w:t>100&lt;EUR&gt;      # 100 Euros</w:t>
-      </w:r>
-      <w:r>
-        <w:br/>
-      </w:r>
-      <w:r>
-        <w:rPr>
-          <w:rStyle w:val="VerbatimChar"/>
-        </w:rPr>
-        <w:t>50.50&lt;USD&gt;    # 50.50 US Dollars</w:t>
-      </w:r>
-      <w:r>
-        <w:br/>
-      </w:r>
-      <w:r>
-        <w:rPr>
-          <w:rStyle w:val="VerbatimChar"/>
-        </w:rPr>
-        <w:t>1000&lt;JPY&gt;     # 1000 Japanese Yen</w:t>
-      </w:r>
-    </w:p>
-    <w:p>
-      <w:pPr>
-        <w:pStyle w:val="FirstParagraph"/>
-      </w:pPr>
-      <w:r>
-        <w:t>The type system enforces currency compatibility at compile time, as detailed in Section 4.</w:t>
-      </w:r>
-    </w:p>
-    <w:p>
-      <w:pPr>
-        <w:pStyle w:val="Heading3"/>
-      </w:pPr>
-      <w:bookmarkStart w:id="26" w:name="operators-and-expressions"/>
-      <w:bookmarkEnd w:id="25"/>
       <w:r>
         <w:t>3.8 Operators and Expressions</w:t>
       </w:r>
@@ -3539,9 +3467,10 @@
       <w:pPr>
         <w:pStyle w:val="Heading3"/>
       </w:pPr>
-      <w:bookmarkStart w:id="27" w:name="jurisdiction-composition"/>
-      <w:bookmarkEnd w:id="26"/>
-      <w:r>
+      <w:bookmarkStart w:id="26" w:name="jurisdiction-composition"/>
+      <w:bookmarkEnd w:id="25"/>
+      <w:r>
+        <w:lastRenderedPageBreak/>
         <w:t>3.9 Jurisdiction Composition</w:t>
       </w:r>
     </w:p>
@@ -3673,11 +3602,7 @@
         <w:t xml:space="preserve"> </w:t>
       </w:r>
       <w:r>
-        <w:t xml:space="preserve">Jurisdiction composition is implemented at the tool level rather than as a language </w:t>
-      </w:r>
-      <w:r>
-        <w:lastRenderedPageBreak/>
-        <w:t xml:space="preserve">construct. The </w:t>
+        <w:t xml:space="preserve">Jurisdiction composition is implemented at the tool level rather than as a language construct. The </w:t>
       </w:r>
       <w:r>
         <w:rPr>
@@ -3696,8 +3621,8 @@
       <w:pPr>
         <w:pStyle w:val="Heading3"/>
       </w:pPr>
-      <w:bookmarkStart w:id="28" w:name="formal-grammar-ebnf"/>
-      <w:bookmarkEnd w:id="27"/>
+      <w:bookmarkStart w:id="27" w:name="formal-grammar-ebnf"/>
+      <w:bookmarkEnd w:id="26"/>
       <w:r>
         <w:t>3.10 Formal Grammar (EBNF)</w:t>
       </w:r>
@@ -4122,6 +4047,7 @@
           <w:sz w:val="18"/>
           <w:szCs w:val="20"/>
         </w:rPr>
+        <w:lastRenderedPageBreak/>
         <w:t xml:space="preserve">                         | &lt;currency_literal&gt; | &lt;identifier_list&gt;</w:t>
       </w:r>
       <w:r>
@@ -4516,7 +4442,6 @@
           <w:sz w:val="18"/>
           <w:szCs w:val="20"/>
         </w:rPr>
-        <w:lastRenderedPageBreak/>
         <w:t>(* Expressions *)</w:t>
       </w:r>
       <w:r>
@@ -5011,6 +4936,7 @@
         <w:pStyle w:val="FirstParagraph"/>
       </w:pPr>
       <w:r>
+        <w:lastRenderedPageBreak/>
         <w:t xml:space="preserve">A bare </w:t>
       </w:r>
       <w:r>
@@ -5027,9 +4953,9 @@
       <w:pPr>
         <w:pStyle w:val="Heading1"/>
       </w:pPr>
-      <w:bookmarkStart w:id="29" w:name="type-system-and-static-verification"/>
-      <w:bookmarkEnd w:id="12"/>
-      <w:bookmarkEnd w:id="28"/>
+      <w:bookmarkStart w:id="28" w:name="type-system-and-static-verification"/>
+      <w:bookmarkEnd w:id="11"/>
+      <w:bookmarkEnd w:id="27"/>
       <w:r>
         <w:t>4. Type System and Static Verification</w:t>
       </w:r>
@@ -5038,7 +4964,7 @@
       <w:pPr>
         <w:pStyle w:val="Heading3"/>
       </w:pPr>
-      <w:bookmarkStart w:id="30" w:name="currency-aware-type-system"/>
+      <w:bookmarkStart w:id="29" w:name="currency-aware-type-system"/>
       <w:r>
         <w:t>4.1 Currency-Aware Type System</w:t>
       </w:r>
@@ -5055,9 +4981,8 @@
       <w:pPr>
         <w:pStyle w:val="Heading4"/>
       </w:pPr>
-      <w:bookmarkStart w:id="31" w:name="type-language"/>
-      <w:r>
-        <w:lastRenderedPageBreak/>
+      <w:bookmarkStart w:id="30" w:name="type-language"/>
+      <w:r>
         <w:t>4.1.1 Type Language</w:t>
       </w:r>
     </w:p>
@@ -5089,7 +5014,7 @@
       <w:pPr>
         <w:pStyle w:val="Caption"/>
       </w:pPr>
-      <w:bookmarkStart w:id="32" w:name="_Ref217032738"/>
+      <w:bookmarkStart w:id="31" w:name="_Ref217032738"/>
       <w:r>
         <w:t xml:space="preserve">Figure </w:t>
       </w:r>
@@ -5101,7 +5026,7 @@
           <w:t>2</w:t>
         </w:r>
       </w:fldSimple>
-      <w:bookmarkEnd w:id="32"/>
+      <w:bookmarkEnd w:id="31"/>
       <w:r>
         <w:t xml:space="preserve"> – IPFLang </w:t>
       </w:r>
@@ -5577,6 +5502,7 @@
           <w:sz w:val="22"/>
           <w:szCs w:val="22"/>
         </w:rPr>
+        <w:lastRenderedPageBreak/>
         <w:t>Sym</w:t>
       </w:r>
       <w:r>
@@ -5838,7 +5764,6 @@
         <w:pStyle w:val="Heading4"/>
       </w:pPr>
       <w:r>
-        <w:lastRenderedPageBreak/>
         <w:t>4.1.</w:t>
       </w:r>
       <w:r>
@@ -5852,8 +5777,8 @@
       <w:pPr>
         <w:pStyle w:val="FirstParagraph"/>
       </w:pPr>
-      <w:bookmarkStart w:id="33" w:name="typing-rules"/>
-      <w:bookmarkEnd w:id="31"/>
+      <w:bookmarkStart w:id="32" w:name="typing-rules"/>
+      <w:bookmarkEnd w:id="30"/>
       <w:r>
         <w:t xml:space="preserve">Let Γ denote a typing environment mapping identifiers to types, written Γ(x) = τ. We define the typing judgment Γ ⊢ e : τ, meaning </w:t>
       </w:r>
@@ -6261,6 +6186,7 @@
           <w:b/>
           <w:bCs/>
         </w:rPr>
+        <w:lastRenderedPageBreak/>
         <w:t>Arithmetic Operations</w:t>
       </w:r>
     </w:p>
@@ -6307,7 +6233,6 @@
         <w:pStyle w:val="BodyText"/>
       </w:pPr>
       <w:r>
-        <w:lastRenderedPageBreak/>
         <w:t>Rule</w:t>
       </w:r>
       <w:r>
@@ -6779,6 +6704,7 @@
         <w:pStyle w:val="BodyText"/>
       </w:pPr>
       <w:r>
+        <w:lastRenderedPageBreak/>
         <w:t xml:space="preserve">[T-MUL-SCALAR-R] </w:t>
       </w:r>
       <m:oMath>
@@ -7059,7 +6985,6 @@
         <w:t xml:space="preserve"> </w:t>
       </w:r>
       <w:r>
-        <w:lastRenderedPageBreak/>
         <w:t>Amt[EUR], enabling calculations such as computing a net fee after deducting a prior payment.</w:t>
       </w:r>
     </w:p>
@@ -7470,6 +7395,7 @@
         </w:numPr>
       </w:pPr>
       <w:r>
+        <w:lastRenderedPageBreak/>
         <w:t>The expression</w:t>
       </w:r>
       <w:r>
@@ -7592,7 +7518,6 @@
         <w:pStyle w:val="BodyText"/>
       </w:pPr>
       <w:r>
-        <w:lastRenderedPageBreak/>
         <w:t>When all premises are satisfied, the conclusion assigns type</w:t>
       </w:r>
       <w:r>
@@ -8109,6 +8034,7 @@
         <w:pStyle w:val="BodyText"/>
       </w:pPr>
       <w:r>
+        <w:lastRenderedPageBreak/>
         <w:t xml:space="preserve">[T-COMP-ORD] </w:t>
       </w:r>
       <m:oMath>
@@ -8214,11 +8140,7 @@
         <w:t xml:space="preserve"> </w:t>
       </w:r>
       <w:r>
-        <w:t xml:space="preserve">EntityType EQ SmallEntity AND ClaimCount GT 20, combining an equality test on a symbolic type with an ordering </w:t>
-      </w:r>
-      <w:r>
-        <w:lastRenderedPageBreak/>
-        <w:t>comparison on a numeric type. The short-circuit evaluation semantics (described in Section 3.8) do not affect typing</w:t>
+        <w:t>EntityType EQ SmallEntity AND ClaimCount GT 20, combining an equality test on a symbolic type with an ordering comparison on a numeric type. The short-circuit evaluation semantics (described in Section 3.8) do not affect typing</w:t>
       </w:r>
       <w:r>
         <w:t xml:space="preserve"> - </w:t>
@@ -8694,6 +8616,7 @@
         <w:pStyle w:val="BodyText"/>
       </w:pPr>
       <w:r>
+        <w:lastRenderedPageBreak/>
         <w:t>IPFLang provides property accessors that extract derived values from composite types using the</w:t>
       </w:r>
       <w:r>
@@ -8788,7 +8711,6 @@
         <w:pStyle w:val="BodyText"/>
       </w:pPr>
       <w:r>
-        <w:lastRenderedPageBreak/>
         <w:t>The temporal accessor rules</w:t>
       </w:r>
       <w:r>
@@ -9258,6 +9180,7 @@
         <w:pStyle w:val="BodyText"/>
       </w:pPr>
       <w:r>
+        <w:lastRenderedPageBreak/>
         <w:t>Given a symbol</w:t>
       </w:r>
       <w:r>
@@ -9402,7 +9325,6 @@
         <w:pStyle w:val="BodyText"/>
       </w:pPr>
       <w:r>
-        <w:lastRenderedPageBreak/>
         <w:t>The type constraints ensure that membership tests are only performed between compatible types: the left operand must be a single symbol (Sym), and the right operand must be a symbol list (SymList).</w:t>
       </w:r>
     </w:p>
@@ -9899,6 +9821,7 @@
         <w:pStyle w:val="BodyText"/>
       </w:pPr>
       <w:r>
+        <w:lastRenderedPageBreak/>
         <w:t>Typing fee computations</w:t>
       </w:r>
       <w:r>
@@ -9978,7 +9901,6 @@
         <w:pStyle w:val="BodyText"/>
       </w:pPr>
       <w:r>
-        <w:lastRenderedPageBreak/>
         <w:t>Rule</w:t>
       </w:r>
       <w:r>
@@ -10615,6 +10537,7 @@
         <w:pStyle w:val="BodyText"/>
       </w:pPr>
       <w:r>
+        <w:lastRenderedPageBreak/>
         <w:t>Rule</w:t>
       </w:r>
       <w:r>
@@ -10689,7 +10612,6 @@
         <w:pStyle w:val="BodyText"/>
       </w:pPr>
       <w:r>
-        <w:lastRenderedPageBreak/>
         <w:t>The explicit</w:t>
       </w:r>
       <w:r>
@@ -11246,6 +11168,7 @@
         <w:pStyle w:val="BodyText"/>
       </w:pPr>
       <w:r>
+        <w:lastRenderedPageBreak/>
         <w:t>Instantiation typically occurs in two contexts:</w:t>
       </w:r>
     </w:p>
@@ -11317,7 +11240,6 @@
           <w:b/>
           <w:bCs/>
         </w:rPr>
-        <w:lastRenderedPageBreak/>
         <w:t>Implicit inference</w:t>
       </w:r>
       <w:r>
@@ -12429,8 +12351,8 @@
       <w:pPr>
         <w:pStyle w:val="Heading4"/>
       </w:pPr>
-      <w:bookmarkStart w:id="34" w:name="type-safety"/>
-      <w:bookmarkEnd w:id="33"/>
+      <w:bookmarkStart w:id="33" w:name="type-safety"/>
+      <w:bookmarkEnd w:id="32"/>
       <w:r>
         <w:t>4.1.</w:t>
       </w:r>
@@ -12512,6 +12434,7 @@
           <w:i/>
           <w:iCs/>
         </w:rPr>
+        <w:lastRenderedPageBreak/>
         <w:t>Soundness Argument.</w:t>
       </w:r>
       <w:r>
@@ -12540,11 +12463,7 @@
         <w:t>same</w:t>
       </w:r>
       <w:r>
-        <w:t xml:space="preserve"> currency c; no rule permits Amt[c₁] + Amt[c₂] when c₁ ≠ c₂. Similarly, T-SUB-AMT enforces matching currencies for subtraction. Rules T-MUL-SCALAR-R, T-MUL-SCALAR-L, and T-DIV-AMT-SCALAR </w:t>
-      </w:r>
-      <w:r>
-        <w:lastRenderedPageBreak/>
-        <w:t xml:space="preserve">preserve the currency tag through scalar operations. </w:t>
+        <w:t xml:space="preserve"> currency c; no rule permits Amt[c₁] + Amt[c₂] when c₁ ≠ c₂. Similarly, T-SUB-AMT enforces matching currencies for subtraction. Rules T-MUL-SCALAR-R, T-MUL-SCALAR-L, and T-DIV-AMT-SCALAR preserve the currency tag through scalar operations. </w:t>
       </w:r>
       <w:r>
         <w:t>By design</w:t>
@@ -12645,9 +12564,9 @@
       <w:pPr>
         <w:pStyle w:val="Heading3"/>
       </w:pPr>
-      <w:bookmarkStart w:id="35" w:name="completeness-analysis"/>
-      <w:bookmarkEnd w:id="30"/>
-      <w:bookmarkEnd w:id="34"/>
+      <w:bookmarkStart w:id="34" w:name="completeness-analysis"/>
+      <w:bookmarkEnd w:id="29"/>
+      <w:bookmarkEnd w:id="33"/>
       <w:r>
         <w:t>4.2 Completeness Analysis</w:t>
       </w:r>
@@ -12684,7 +12603,7 @@
       <w:pPr>
         <w:pStyle w:val="Heading4"/>
       </w:pPr>
-      <w:bookmarkStart w:id="36" w:name="formal-definitions"/>
+      <w:bookmarkStart w:id="35" w:name="formal-definitions"/>
       <w:r>
         <w:t>4.2.1 Formal Definitions</w:t>
       </w:r>
@@ -12811,6 +12730,7 @@
           <w:b/>
           <w:bCs/>
         </w:rPr>
+        <w:lastRenderedPageBreak/>
         <w:t>Definition 4 (Completeness).</w:t>
       </w:r>
       <w:r>
@@ -12831,8 +12751,8 @@
       <w:pPr>
         <w:pStyle w:val="Heading4"/>
       </w:pPr>
-      <w:bookmarkStart w:id="37" w:name="analysis-algorithm"/>
-      <w:bookmarkEnd w:id="36"/>
+      <w:bookmarkStart w:id="36" w:name="analysis-algorithm"/>
+      <w:bookmarkEnd w:id="35"/>
       <w:r>
         <w:t>4.2.2 Analysis Algorithm</w:t>
       </w:r>
@@ -12889,7 +12809,6 @@
           <w:sz w:val="20"/>
           <w:szCs w:val="22"/>
         </w:rPr>
-        <w:lastRenderedPageBreak/>
         <w:t>Input:  Fee f with conditions Φ = {φ₁, ..., φₙ}</w:t>
       </w:r>
       <w:r>
@@ -13204,8 +13123,8 @@
       <w:pPr>
         <w:pStyle w:val="Heading4"/>
       </w:pPr>
-      <w:bookmarkStart w:id="38" w:name="complexity-analysis"/>
-      <w:bookmarkEnd w:id="37"/>
+      <w:bookmarkStart w:id="37" w:name="complexity-analysis"/>
+      <w:bookmarkEnd w:id="36"/>
       <w:r>
         <w:t>4.2.3 Complexity Analysis</w:t>
       </w:r>
@@ -13299,8 +13218,8 @@
       <w:pPr>
         <w:pStyle w:val="Heading4"/>
       </w:pPr>
-      <w:bookmarkStart w:id="39" w:name="sampling-strategy"/>
-      <w:bookmarkEnd w:id="38"/>
+      <w:bookmarkStart w:id="38" w:name="sampling-strategy"/>
+      <w:bookmarkEnd w:id="37"/>
       <w:r>
         <w:t>4.2.4 Sampling Strategy</w:t>
       </w:r>
@@ -13337,6 +13256,7 @@
           <w:sz w:val="20"/>
           <w:szCs w:val="20"/>
         </w:rPr>
+        <w:lastRenderedPageBreak/>
         <w:t>Function SampleRepresentative(D, Φ):</w:t>
       </w:r>
       <w:r>
@@ -14059,7 +13979,6 @@
           <w:sz w:val="20"/>
           <w:szCs w:val="20"/>
         </w:rPr>
-        <w:lastRenderedPageBreak/>
         <w:t xml:space="preserve"> </w:t>
       </w:r>
       <w:r>
@@ -14736,8 +14655,8 @@
       <w:pPr>
         <w:pStyle w:val="Heading4"/>
       </w:pPr>
-      <w:bookmarkStart w:id="40" w:name="soundness-and-guarantees"/>
-      <w:bookmarkEnd w:id="39"/>
+      <w:bookmarkStart w:id="39" w:name="soundness-and-guarantees"/>
+      <w:bookmarkEnd w:id="38"/>
       <w:r>
         <w:t>4.2.5 Soundness and Guarantees</w:t>
       </w:r>
@@ -14861,6 +14780,7 @@
         <w:br/>
       </w:r>
       <w:r>
+        <w:lastRenderedPageBreak/>
         <w:br/>
       </w:r>
       <w:r>
@@ -14882,9 +14802,9 @@
       <w:pPr>
         <w:pStyle w:val="Heading3"/>
       </w:pPr>
-      <w:bookmarkStart w:id="41" w:name="monotonicity-verification"/>
-      <w:bookmarkEnd w:id="35"/>
-      <w:bookmarkEnd w:id="40"/>
+      <w:bookmarkStart w:id="40" w:name="monotonicity-verification"/>
+      <w:bookmarkEnd w:id="34"/>
+      <w:bookmarkEnd w:id="39"/>
       <w:r>
         <w:t>4.3 Monotonicity Verification</w:t>
       </w:r>
@@ -14901,9 +14821,8 @@
       <w:pPr>
         <w:pStyle w:val="Heading4"/>
       </w:pPr>
-      <w:bookmarkStart w:id="42" w:name="formal-definition"/>
-      <w:r>
-        <w:lastRenderedPageBreak/>
+      <w:bookmarkStart w:id="41" w:name="formal-definition"/>
+      <w:r>
         <w:t>4.3.1 Formal Definition</w:t>
       </w:r>
     </w:p>
@@ -15090,8 +15009,8 @@
       <w:pPr>
         <w:pStyle w:val="Heading4"/>
       </w:pPr>
-      <w:bookmarkStart w:id="43" w:name="verification-algorithm"/>
-      <w:bookmarkEnd w:id="42"/>
+      <w:bookmarkStart w:id="42" w:name="verification-algorithm"/>
+      <w:bookmarkEnd w:id="41"/>
       <w:r>
         <w:t>4.3.2 Verification Algorithm</w:t>
       </w:r>
@@ -15395,6 +15314,7 @@
         <w:rPr>
           <w:rStyle w:val="VerbatimChar"/>
         </w:rPr>
+        <w:lastRenderedPageBreak/>
         <w:t>VERIFY MONOTONIC FEE ExcessClaimsFee WITH RESPECT TO ClaimCount</w:t>
       </w:r>
       <w:r>
@@ -15411,10 +15331,10 @@
       <w:pPr>
         <w:pStyle w:val="Heading1"/>
       </w:pPr>
-      <w:bookmarkStart w:id="44" w:name="provenance-and-auditability"/>
-      <w:bookmarkEnd w:id="29"/>
-      <w:bookmarkEnd w:id="41"/>
-      <w:bookmarkEnd w:id="43"/>
+      <w:bookmarkStart w:id="43" w:name="provenance-and-auditability"/>
+      <w:bookmarkEnd w:id="28"/>
+      <w:bookmarkEnd w:id="40"/>
+      <w:bookmarkEnd w:id="42"/>
       <w:r>
         <w:t>5. Provenance and Auditability</w:t>
       </w:r>
@@ -15423,7 +15343,7 @@
       <w:pPr>
         <w:pStyle w:val="Heading3"/>
       </w:pPr>
-      <w:bookmarkStart w:id="45" w:name="execution-tracing"/>
+      <w:bookmarkStart w:id="44" w:name="execution-tracing"/>
       <w:r>
         <w:t>5.1 Foundations of Computational Provenance</w:t>
       </w:r>
@@ -15442,11 +15362,7 @@
         <w:t xml:space="preserve"> - </w:t>
       </w:r>
       <w:r>
-        <w:t xml:space="preserve">has emerged as a foundational concern in computational systems requiring transparency and accountability. In regulatory fee calculations, provenance serves multiple critical </w:t>
-      </w:r>
-      <w:r>
-        <w:lastRenderedPageBreak/>
-        <w:t>functions: it enables practitioners to verify that computed amounts match authoritative fee schedules, supports dispute resolution when calculated and actual fees diverge, and provides the evidentiary basis for compliance audits.</w:t>
+        <w:t>has emerged as a foundational concern in computational systems requiring transparency and accountability. In regulatory fee calculations, provenance serves multiple critical functions: it enables practitioners to verify that computed amounts match authoritative fee schedules, supports dispute resolution when calculated and actual fees diverge, and provides the evidentiary basis for compliance audits.</w:t>
       </w:r>
     </w:p>
     <w:p>
@@ -15499,8 +15415,8 @@
       <w:pPr>
         <w:pStyle w:val="Heading3"/>
       </w:pPr>
-      <w:bookmarkStart w:id="46" w:name="counterfactual-analysis"/>
-      <w:bookmarkEnd w:id="45"/>
+      <w:bookmarkStart w:id="45" w:name="counterfactual-analysis"/>
+      <w:bookmarkEnd w:id="44"/>
       <w:r>
         <w:t>5.3 Auditability for Regulatory Compliance</w:t>
       </w:r>
@@ -15538,6 +15454,7 @@
         <w:pStyle w:val="BodyText"/>
       </w:pPr>
       <w:r>
+        <w:lastRenderedPageBreak/>
         <w:t>IPFLang's audit trail design reflects emerging best practices in algorithmic accountability. Raji et al. [29] propose a framework for assurance audits of algorithmic systems that emphasizes documentation completeness, reproducibility, and stakeholder accessibility. IPFLang operationalizes these principles through structured audit records that include: (1) the complete input parameter set with values and their sources; (2) the fee schedule version identifier linking to authoritative references; (3) each conditional branch evaluated with its Boolean outcome; (4) intermediate variable bindings with their computed values; and (5) the final fee amount with currency designation.</w:t>
       </w:r>
     </w:p>
@@ -15546,7 +15463,6 @@
         <w:pStyle w:val="BodyText"/>
       </w:pPr>
       <w:r>
-        <w:lastRenderedPageBreak/>
         <w:t>The audit record format is designed for both human review and programmatic processing. Human auditors can trace computation paths by following the sequential record of condition evaluations and yield selections. Automated audit tools can extract records in JSON format for comparison against reference calculations, enabling continuous compliance monitoring across jurisdiction portfolios.</w:t>
       </w:r>
     </w:p>
@@ -15716,6 +15632,7 @@
         <w:pStyle w:val="FirstParagraph"/>
       </w:pPr>
       <w:r>
+        <w:lastRenderedPageBreak/>
         <w:t xml:space="preserve">The counterfactual analysis capability supports three primary use cases. </w:t>
       </w:r>
       <w:r>
@@ -15768,11 +15685,10 @@
       <w:pPr>
         <w:pStyle w:val="Heading1"/>
       </w:pPr>
-      <w:bookmarkStart w:id="47" w:name="reference-implementation"/>
-      <w:bookmarkEnd w:id="44"/>
-      <w:bookmarkEnd w:id="46"/>
-      <w:r>
-        <w:lastRenderedPageBreak/>
+      <w:bookmarkStart w:id="46" w:name="reference-implementation"/>
+      <w:bookmarkEnd w:id="43"/>
+      <w:bookmarkEnd w:id="45"/>
+      <w:r>
         <w:t>6. Reference Implementation</w:t>
       </w:r>
     </w:p>
@@ -15780,7 +15696,7 @@
       <w:pPr>
         <w:pStyle w:val="Heading3"/>
       </w:pPr>
-      <w:bookmarkStart w:id="48" w:name="architecture-overview"/>
+      <w:bookmarkStart w:id="47" w:name="architecture-overview"/>
       <w:r>
         <w:t>6.1 Architecture Overview</w:t>
       </w:r>
@@ -16028,8 +15944,8 @@
       <w:pPr>
         <w:pStyle w:val="Heading3"/>
       </w:pPr>
-      <w:bookmarkStart w:id="49" w:name="command-line-interface"/>
-      <w:bookmarkEnd w:id="48"/>
+      <w:bookmarkStart w:id="48" w:name="command-line-interface"/>
+      <w:bookmarkEnd w:id="47"/>
       <w:r>
         <w:t>6.2 Command-Line Interface</w:t>
       </w:r>
@@ -16298,8 +16214,8 @@
       <w:pPr>
         <w:pStyle w:val="Heading3"/>
       </w:pPr>
-      <w:bookmarkStart w:id="50" w:name="inputoutput-formats"/>
-      <w:bookmarkEnd w:id="49"/>
+      <w:bookmarkStart w:id="49" w:name="inputoutput-formats"/>
+      <w:bookmarkEnd w:id="48"/>
       <w:r>
         <w:lastRenderedPageBreak/>
         <w:t>6.3 Input/Output Formats</w:t>
@@ -16577,46 +16493,46 @@
       <w:pPr>
         <w:pStyle w:val="Heading3"/>
       </w:pPr>
-      <w:bookmarkStart w:id="51" w:name="source-code-availability"/>
+      <w:bookmarkStart w:id="50" w:name="source-code-availability"/>
+      <w:bookmarkEnd w:id="49"/>
+      <w:r>
+        <w:t>6.4 Source Code Availability</w:t>
+      </w:r>
+    </w:p>
+    <w:p>
+      <w:pPr>
+        <w:pStyle w:val="FirstParagraph"/>
+      </w:pPr>
+      <w:r>
+        <w:t xml:space="preserve">The complete source code is available at https://github.com/vbocan/IPFLang under the GNU General Public License v3.0 (GPLv3). The repository includes the complete DSL engine source (approximately 10,000 lines of C#), a comprehensive test suite (approximately 5,500 lines comprising 260 test methods across 18 test categories), 20 IPFLang example files in the </w:t>
+      </w:r>
+      <w:r>
+        <w:rPr>
+          <w:rStyle w:val="VerbatimChar"/>
+        </w:rPr>
+        <w:t>examples/</w:t>
+      </w:r>
+      <w:r>
+        <w:t xml:space="preserve"> directory (approximately 1,700 lines of DSL code) demonstrating language features, 118 production jurisdiction files plus 4 regional base files in the </w:t>
+      </w:r>
+      <w:r>
+        <w:rPr>
+          <w:rStyle w:val="VerbatimChar"/>
+        </w:rPr>
+        <w:t>jurisdictions/</w:t>
+      </w:r>
+      <w:r>
+        <w:t xml:space="preserve"> directory covering PCT national/regional phase entry fees (approximately 21,800 lines of DSL code), and documentation with syntax reference.</w:t>
+      </w:r>
+    </w:p>
+    <w:p>
+      <w:pPr>
+        <w:pStyle w:val="Heading1"/>
+      </w:pPr>
+      <w:bookmarkStart w:id="51" w:name="evaluation"/>
+      <w:bookmarkEnd w:id="46"/>
       <w:bookmarkEnd w:id="50"/>
       <w:r>
-        <w:t>6.4 Source Code Availability</w:t>
-      </w:r>
-    </w:p>
-    <w:p>
-      <w:pPr>
-        <w:pStyle w:val="FirstParagraph"/>
-      </w:pPr>
-      <w:r>
-        <w:t xml:space="preserve">The complete source code is available at https://github.com/vbocan/IPFLang under the GNU General Public License v3.0 (GPLv3). The repository includes the complete DSL engine source (approximately 10,000 lines of C#), a comprehensive test suite (approximately 5,500 lines comprising 260 test methods across 18 test categories), 20 IPFLang example files in the </w:t>
-      </w:r>
-      <w:r>
-        <w:rPr>
-          <w:rStyle w:val="VerbatimChar"/>
-        </w:rPr>
-        <w:t>examples/</w:t>
-      </w:r>
-      <w:r>
-        <w:t xml:space="preserve"> directory (approximately 1,700 lines of DSL code) demonstrating language features, 118 production jurisdiction files plus 4 regional base files in the </w:t>
-      </w:r>
-      <w:r>
-        <w:rPr>
-          <w:rStyle w:val="VerbatimChar"/>
-        </w:rPr>
-        <w:t>jurisdictions/</w:t>
-      </w:r>
-      <w:r>
-        <w:t xml:space="preserve"> directory covering PCT national/regional phase entry fees (approximately 21,800 lines of DSL code), and documentation with syntax reference.</w:t>
-      </w:r>
-    </w:p>
-    <w:p>
-      <w:pPr>
-        <w:pStyle w:val="Heading1"/>
-      </w:pPr>
-      <w:bookmarkStart w:id="52" w:name="evaluation"/>
-      <w:bookmarkEnd w:id="47"/>
-      <w:bookmarkEnd w:id="51"/>
-      <w:r>
         <w:t>7. Evaluation</w:t>
       </w:r>
     </w:p>
@@ -16624,7 +16540,7 @@
       <w:pPr>
         <w:pStyle w:val="Heading3"/>
       </w:pPr>
-      <w:bookmarkStart w:id="53" w:name="representative-examples"/>
+      <w:bookmarkStart w:id="52" w:name="representative-examples"/>
       <w:r>
         <w:t>7.1 Representative Examples</w:t>
       </w:r>
@@ -16771,8 +16687,8 @@
       <w:pPr>
         <w:pStyle w:val="Heading3"/>
       </w:pPr>
-      <w:bookmarkStart w:id="54" w:name="jurisdiction-file-validation"/>
-      <w:bookmarkEnd w:id="53"/>
+      <w:bookmarkStart w:id="53" w:name="jurisdiction-file-validation"/>
+      <w:bookmarkEnd w:id="52"/>
       <w:r>
         <w:t>7.2 Jurisdiction File Validation</w:t>
       </w:r>
@@ -16858,8 +16774,8 @@
       <w:pPr>
         <w:pStyle w:val="Heading3"/>
       </w:pPr>
-      <w:bookmarkStart w:id="55" w:name="test-suite"/>
-      <w:bookmarkEnd w:id="54"/>
+      <w:bookmarkStart w:id="54" w:name="test-suite"/>
+      <w:bookmarkEnd w:id="53"/>
       <w:r>
         <w:t>7.3 Test Suite</w:t>
       </w:r>
@@ -17339,8 +17255,8 @@
       <w:pPr>
         <w:pStyle w:val="Heading3"/>
       </w:pPr>
-      <w:bookmarkStart w:id="56" w:name="threats-to-validity"/>
-      <w:bookmarkEnd w:id="55"/>
+      <w:bookmarkStart w:id="55" w:name="threats-to-validity"/>
+      <w:bookmarkEnd w:id="54"/>
       <w:r>
         <w:t>7.4 Threats to Validity</w:t>
       </w:r>
@@ -17425,9 +17341,9 @@
       <w:pPr>
         <w:pStyle w:val="Heading1"/>
       </w:pPr>
-      <w:bookmarkStart w:id="57" w:name="discussion"/>
-      <w:bookmarkEnd w:id="52"/>
-      <w:bookmarkEnd w:id="56"/>
+      <w:bookmarkStart w:id="56" w:name="discussion"/>
+      <w:bookmarkEnd w:id="51"/>
+      <w:bookmarkEnd w:id="55"/>
       <w:r>
         <w:t>8. Discussion</w:t>
       </w:r>
@@ -17436,7 +17352,7 @@
       <w:pPr>
         <w:pStyle w:val="Heading3"/>
       </w:pPr>
-      <w:bookmarkStart w:id="58" w:name="advantages-of-dsl-based-standardization"/>
+      <w:bookmarkStart w:id="57" w:name="advantages-of-dsl-based-standardization"/>
       <w:r>
         <w:t>8.1 Advantages of DSL-Based Standardization</w:t>
       </w:r>
@@ -17526,8 +17442,8 @@
       <w:pPr>
         <w:pStyle w:val="Heading3"/>
       </w:pPr>
-      <w:bookmarkStart w:id="59" w:name="cross-domain-applicability"/>
-      <w:bookmarkEnd w:id="58"/>
+      <w:bookmarkStart w:id="58" w:name="cross-domain-applicability"/>
+      <w:bookmarkEnd w:id="57"/>
       <w:r>
         <w:t>8.2 Cross-Domain Applicability</w:t>
       </w:r>
@@ -17613,43 +17529,43 @@
       <w:pPr>
         <w:pStyle w:val="Heading3"/>
       </w:pPr>
-      <w:bookmarkStart w:id="60" w:name="limitations"/>
+      <w:bookmarkStart w:id="59" w:name="limitations"/>
+      <w:bookmarkEnd w:id="58"/>
+      <w:r>
+        <w:t>8.3 Limitations</w:t>
+      </w:r>
+    </w:p>
+    <w:p>
+      <w:pPr>
+        <w:pStyle w:val="FirstParagraph"/>
+      </w:pPr>
+      <w:r>
+        <w:t>Several limitations constrain the current work. Regarding implementation scope, the reference implementation provides only a CLI interface; REST API support would enable broader integration with existing IP management workflows. In terms of jurisdiction coverage, while the repository includes 118 production jurisdiction files covering PCT national/regional phase entry for major patent offices (validated by a domain expert against official PCT fee schedules), extension to cover additional fee types (annuities, oppositions, appeals) remains important future work.</w:t>
+      </w:r>
+    </w:p>
+    <w:p>
+      <w:pPr>
+        <w:pStyle w:val="BodyText"/>
+      </w:pPr>
+      <w:r>
+        <w:t>The type system expressiveness is constrained in that it does not support dependent types or refinement types that could express additional invariants such as requiring claim counts to be positive. A significant limitation concerns empirical validation of readability: user studies validating syntax readability have not been conducted, and design decisions favoring readability (keyword operators, explicit block delimiters) are based on DSL design principles [16, 23] rather than empirical evidence. This constitutes a gap that future work must address.</w:t>
+      </w:r>
+    </w:p>
+    <w:p>
+      <w:pPr>
+        <w:pStyle w:val="BodyText"/>
+      </w:pPr>
+      <w:r>
+        <w:t>Finally, boundary-based testing has inherent limitations. For large input domains exceeding the exhaustive verification threshold (10⁶ combinations), the boundary-based testing mode may miss gaps between sampled points. Users requiring formal completeness guarantees must either constrain domain sizes or employ complementary analysis techniques.</w:t>
+      </w:r>
+    </w:p>
+    <w:p>
+      <w:pPr>
+        <w:pStyle w:val="Heading1"/>
+      </w:pPr>
+      <w:bookmarkStart w:id="60" w:name="conclusions-and-future-work"/>
+      <w:bookmarkEnd w:id="56"/>
       <w:bookmarkEnd w:id="59"/>
-      <w:r>
-        <w:t>8.3 Limitations</w:t>
-      </w:r>
-    </w:p>
-    <w:p>
-      <w:pPr>
-        <w:pStyle w:val="FirstParagraph"/>
-      </w:pPr>
-      <w:r>
-        <w:t>Several limitations constrain the current work. Regarding implementation scope, the reference implementation provides only a CLI interface; REST API support would enable broader integration with existing IP management workflows. In terms of jurisdiction coverage, while the repository includes 118 production jurisdiction files covering PCT national/regional phase entry for major patent offices (validated by a domain expert against official PCT fee schedules), extension to cover additional fee types (annuities, oppositions, appeals) remains important future work.</w:t>
-      </w:r>
-    </w:p>
-    <w:p>
-      <w:pPr>
-        <w:pStyle w:val="BodyText"/>
-      </w:pPr>
-      <w:r>
-        <w:t>The type system expressiveness is constrained in that it does not support dependent types or refinement types that could express additional invariants such as requiring claim counts to be positive. A significant limitation concerns empirical validation of readability: user studies validating syntax readability have not been conducted, and design decisions favoring readability (keyword operators, explicit block delimiters) are based on DSL design principles [16, 23] rather than empirical evidence. This constitutes a gap that future work must address.</w:t>
-      </w:r>
-    </w:p>
-    <w:p>
-      <w:pPr>
-        <w:pStyle w:val="BodyText"/>
-      </w:pPr>
-      <w:r>
-        <w:t>Finally, boundary-based testing has inherent limitations. For large input domains exceeding the exhaustive verification threshold (10⁶ combinations), the boundary-based testing mode may miss gaps between sampled points. Users requiring formal completeness guarantees must either constrain domain sizes or employ complementary analysis techniques.</w:t>
-      </w:r>
-    </w:p>
-    <w:p>
-      <w:pPr>
-        <w:pStyle w:val="Heading1"/>
-      </w:pPr>
-      <w:bookmarkStart w:id="61" w:name="conclusions-and-future-work"/>
-      <w:bookmarkEnd w:id="57"/>
-      <w:bookmarkEnd w:id="60"/>
       <w:r>
         <w:lastRenderedPageBreak/>
         <w:t>9. Conclusions and Future Work</w:t>
@@ -17785,8 +17701,8 @@
       <w:pPr>
         <w:pStyle w:val="Heading1"/>
       </w:pPr>
-      <w:bookmarkStart w:id="62" w:name="references"/>
-      <w:bookmarkEnd w:id="61"/>
+      <w:bookmarkStart w:id="61" w:name="references"/>
+      <w:bookmarkEnd w:id="60"/>
       <w:r>
         <w:t>References</w:t>
       </w:r>
@@ -18542,8 +18458,8 @@
       <w:pPr>
         <w:pStyle w:val="Heading1"/>
       </w:pPr>
-      <w:bookmarkStart w:id="63" w:name="author-biography"/>
-      <w:bookmarkEnd w:id="62"/>
+      <w:bookmarkStart w:id="62" w:name="author-biography"/>
+      <w:bookmarkEnd w:id="61"/>
       <w:r>
         <w:t>Author Biography</w:t>
       </w:r>
@@ -18567,32 +18483,32 @@
       <w:pPr>
         <w:pStyle w:val="Heading1"/>
       </w:pPr>
-      <w:bookmarkStart w:id="64" w:name="acknowledgments"/>
+      <w:bookmarkStart w:id="63" w:name="acknowledgments"/>
+      <w:bookmarkEnd w:id="62"/>
+      <w:r>
+        <w:t>Acknowledgments</w:t>
+      </w:r>
+    </w:p>
+    <w:p>
+      <w:pPr>
+        <w:pStyle w:val="FirstParagraph"/>
+      </w:pPr>
+      <w:r>
+        <w:t>The author gratefully acknowledges Robert Fichter, Ph.D.</w:t>
+      </w:r>
+      <w:r>
+        <w:t xml:space="preserve"> </w:t>
+      </w:r>
+      <w:r>
+        <w:t>of Jet IP for his meticulous verification of each jurisdiction implementation in IPFLang, ensuring dollar-accurate calculations across all supported patent offices. Special thanks to Adrian Ivan, M.Sc., of Storya Soft for comprehensive end-to-end application testing, and to Cătălin Bălășcuță for his valuable contributions in implementing recurring fee calculation patterns and supporting Fichter’s validation work.</w:t>
+      </w:r>
+    </w:p>
+    <w:p>
+      <w:pPr>
+        <w:pStyle w:val="Heading1"/>
+      </w:pPr>
+      <w:bookmarkStart w:id="64" w:name="data-availability-statement"/>
       <w:bookmarkEnd w:id="63"/>
-      <w:r>
-        <w:t>Acknowledgments</w:t>
-      </w:r>
-    </w:p>
-    <w:p>
-      <w:pPr>
-        <w:pStyle w:val="FirstParagraph"/>
-      </w:pPr>
-      <w:r>
-        <w:t>The author gratefully acknowledges Robert Fichter, Ph.D.</w:t>
-      </w:r>
-      <w:r>
-        <w:t xml:space="preserve"> </w:t>
-      </w:r>
-      <w:r>
-        <w:t>of Jet IP for his meticulous verification of each jurisdiction implementation in IPFLang, ensuring dollar-accurate calculations across all supported patent offices. Special thanks to Adrian Ivan, M.Sc., of Storya Soft for comprehensive end-to-end application testing, and to Cătălin Bălășcuță for his valuable contributions in implementing recurring fee calculation patterns and supporting Fichter’s validation work.</w:t>
-      </w:r>
-    </w:p>
-    <w:p>
-      <w:pPr>
-        <w:pStyle w:val="Heading1"/>
-      </w:pPr>
-      <w:bookmarkStart w:id="65" w:name="data-availability-statement"/>
-      <w:bookmarkEnd w:id="64"/>
       <w:r>
         <w:t>Data Availability Statement</w:t>
       </w:r>
@@ -18620,33 +18536,33 @@
       <w:pPr>
         <w:pStyle w:val="Heading1"/>
       </w:pPr>
-      <w:bookmarkStart w:id="66" w:name="funding"/>
+      <w:bookmarkStart w:id="65" w:name="funding"/>
+      <w:bookmarkEnd w:id="64"/>
+      <w:r>
+        <w:t>Funding</w:t>
+      </w:r>
+    </w:p>
+    <w:p>
+      <w:pPr>
+        <w:pStyle w:val="FirstParagraph"/>
+      </w:pPr>
+      <w:r>
+        <w:t>This research did not receive any specific grant from funding agencies in the public, commercial, or not-for-profit sectors.</w:t>
+      </w:r>
+    </w:p>
+    <w:p>
+      <w:pPr>
+        <w:pStyle w:val="Heading1"/>
+      </w:pPr>
+      <w:bookmarkStart w:id="66" w:name="_Hlk217229947"/>
+      <w:bookmarkStart w:id="67" w:name="credit-author-contribution-statement"/>
       <w:bookmarkEnd w:id="65"/>
-      <w:r>
-        <w:t>Funding</w:t>
-      </w:r>
-    </w:p>
-    <w:p>
-      <w:pPr>
-        <w:pStyle w:val="FirstParagraph"/>
-      </w:pPr>
-      <w:r>
-        <w:t>This research did not receive any specific grant from funding agencies in the public, commercial, or not-for-profit sectors.</w:t>
-      </w:r>
-    </w:p>
-    <w:p>
-      <w:pPr>
-        <w:pStyle w:val="Heading1"/>
-      </w:pPr>
-      <w:bookmarkStart w:id="67" w:name="_Hlk217229947"/>
-      <w:bookmarkStart w:id="68" w:name="credit-author-contribution-statement"/>
-      <w:bookmarkEnd w:id="66"/>
       <w:r>
         <w:lastRenderedPageBreak/>
         <w:t>CRediT Author Contribution Statement</w:t>
       </w:r>
     </w:p>
-    <w:bookmarkEnd w:id="67"/>
+    <w:bookmarkEnd w:id="66"/>
     <w:p>
       <w:pPr>
         <w:pStyle w:val="FirstParagraph"/>
@@ -18694,21 +18610,21 @@
       <w:pPr>
         <w:pStyle w:val="Heading1"/>
       </w:pPr>
-      <w:bookmarkStart w:id="69" w:name="declaration-of-competing-interests"/>
+      <w:bookmarkStart w:id="68" w:name="declaration-of-competing-interests"/>
+      <w:bookmarkEnd w:id="67"/>
+      <w:r>
+        <w:t>Declaration of Competing Interests</w:t>
+      </w:r>
+    </w:p>
+    <w:p>
+      <w:pPr>
+        <w:pStyle w:val="FirstParagraph"/>
+      </w:pPr>
+      <w:r>
+        <w:t>The author declares no competing interests. IPFLang is released as open-source software with no commercial affiliations.</w:t>
+      </w:r>
+      <w:bookmarkEnd w:id="0"/>
       <w:bookmarkEnd w:id="68"/>
-      <w:r>
-        <w:t>Declaration of Competing Interests</w:t>
-      </w:r>
-    </w:p>
-    <w:p>
-      <w:pPr>
-        <w:pStyle w:val="FirstParagraph"/>
-      </w:pPr>
-      <w:r>
-        <w:t>The author declares no competing interests. IPFLang is released as open-source software with no commercial affiliations.</w:t>
-      </w:r>
-      <w:bookmarkEnd w:id="0"/>
-      <w:bookmarkEnd w:id="69"/>
     </w:p>
     <w:sectPr>
       <w:footerReference w:type="default" r:id="rId57"/>

</xml_diff>